<commit_message>
Add test casees for UI
</commit_message>
<xml_diff>
--- a/docs/documentation/UITestCasedocumentation.docx
+++ b/docs/documentation/UITestCasedocumentation.docx
@@ -938,7 +938,7 @@
               <w:color w:val="434343"/>
               <w:rtl w:val="0"/>
             </w:rPr>
-            <w:t xml:space="preserve">16</w:t>
+            <w:t xml:space="preserve">17</w:t>
           </w:r>
           <w:r>
             <w:fldChar w:fldCharType="end"/>
@@ -956,19 +956,19 @@
               <w:tab w:val="right" w:pos="9360"/>
             </w:tabs>
             <w:spacing w:before="60" w:line="240" w:lineRule="auto"/>
-            <w:ind w:left="360" w:firstLine="0"/>
+            <w:ind w:left="720" w:firstLine="0"/>
             <w:contextualSpacing w:val="0"/>
             <w:rPr>
               <w:color w:val="434343"/>
             </w:rPr>
           </w:pPr>
-          <w:hyperlink w:anchor="_3qulc9xoxixl">
+          <w:hyperlink w:anchor="_frzdjjdkpq5l">
             <w:r>
               <w:rPr>
                 <w:color w:val="434343"/>
                 <w:rtl w:val="0"/>
               </w:rPr>
-              <w:t xml:space="preserve">Game Objects</w:t>
+              <w:t xml:space="preserve">Feature: All In</w:t>
             </w:r>
           </w:hyperlink>
           <w:r>
@@ -980,7 +980,7 @@
           </w:r>
           <w:r>
             <w:fldChar w:fldCharType="begin"/>
-            <w:instrText xml:space="preserve"> PAGEREF _3qulc9xoxixl \h </w:instrText>
+            <w:instrText xml:space="preserve"> PAGEREF _frzdjjdkpq5l \h </w:instrText>
             <w:fldChar w:fldCharType="separate"/>
           </w:r>
           <w:r>
@@ -1006,6 +1006,56 @@
               <w:tab w:val="right" w:pos="9360"/>
             </w:tabs>
             <w:spacing w:before="60" w:line="240" w:lineRule="auto"/>
+            <w:ind w:left="360" w:firstLine="0"/>
+            <w:contextualSpacing w:val="0"/>
+            <w:rPr>
+              <w:color w:val="434343"/>
+            </w:rPr>
+          </w:pPr>
+          <w:hyperlink w:anchor="_3qulc9xoxixl">
+            <w:r>
+              <w:rPr>
+                <w:color w:val="434343"/>
+                <w:rtl w:val="0"/>
+              </w:rPr>
+              <w:t xml:space="preserve">Game Objects</w:t>
+            </w:r>
+          </w:hyperlink>
+          <w:r>
+            <w:rPr>
+              <w:color w:val="434343"/>
+              <w:rtl w:val="0"/>
+            </w:rPr>
+            <w:tab/>
+          </w:r>
+          <w:r>
+            <w:fldChar w:fldCharType="begin"/>
+            <w:instrText xml:space="preserve"> PAGEREF _3qulc9xoxixl \h </w:instrText>
+            <w:fldChar w:fldCharType="separate"/>
+          </w:r>
+          <w:r>
+            <w:rPr>
+              <w:color w:val="434343"/>
+              <w:rtl w:val="0"/>
+            </w:rPr>
+            <w:t xml:space="preserve">18</w:t>
+          </w:r>
+          <w:r>
+            <w:fldChar w:fldCharType="end"/>
+          </w:r>
+          <w:r>
+            <w:rPr>
+              <w:rtl w:val="0"/>
+            </w:rPr>
+          </w:r>
+        </w:p>
+        <w:p>
+          <w:pPr>
+            <w:pBdr/>
+            <w:tabs>
+              <w:tab w:val="right" w:pos="9360"/>
+            </w:tabs>
+            <w:spacing w:before="60" w:line="240" w:lineRule="auto"/>
             <w:ind w:left="720" w:firstLine="0"/>
             <w:contextualSpacing w:val="0"/>
             <w:rPr>
@@ -1038,7 +1088,7 @@
               <w:color w:val="434343"/>
               <w:rtl w:val="0"/>
             </w:rPr>
-            <w:t xml:space="preserve">17</w:t>
+            <w:t xml:space="preserve">18</w:t>
           </w:r>
           <w:r>
             <w:fldChar w:fldCharType="end"/>
@@ -1088,7 +1138,7 @@
               <w:color w:val="434343"/>
               <w:rtl w:val="0"/>
             </w:rPr>
-            <w:t xml:space="preserve">18</w:t>
+            <w:t xml:space="preserve">19</w:t>
           </w:r>
           <w:r>
             <w:fldChar w:fldCharType="end"/>
@@ -1138,7 +1188,7 @@
               <w:color w:val="434343"/>
               <w:rtl w:val="0"/>
             </w:rPr>
-            <w:t xml:space="preserve">18</w:t>
+            <w:t xml:space="preserve">19</w:t>
           </w:r>
           <w:r>
             <w:fldChar w:fldCharType="end"/>
@@ -1900,30 +1950,30 @@
               <w:rPr>
                 <w:rtl w:val="0"/>
               </w:rPr>
-              <w:t xml:space="preserve">User attempts to log in with a user name with ‘:’ or ‘;’ in it</w:t>
-            </w:r>
-          </w:p>
-        </w:tc>
-        <w:tc>
-          <w:tcPr>
-            <w:tcMar>
-              <w:top w:w="100.0" w:type="dxa"/>
-              <w:left w:w="100.0" w:type="dxa"/>
-              <w:bottom w:w="100.0" w:type="dxa"/>
-              <w:right w:w="100.0" w:type="dxa"/>
-            </w:tcMar>
-          </w:tcPr>
-          <w:p>
-            <w:pPr>
-              <w:pBdr/>
-              <w:contextualSpacing w:val="0"/>
-              <w:rPr/>
-            </w:pPr>
-            <w:r>
-              <w:rPr>
-                <w:rtl w:val="0"/>
-              </w:rPr>
-              <w:t xml:space="preserve">- User types user name containing the colon or semicolon character</w:t>
+              <w:t xml:space="preserve">User attempts to log in with a user name with ‘:’ in it</w:t>
+            </w:r>
+          </w:p>
+        </w:tc>
+        <w:tc>
+          <w:tcPr>
+            <w:tcMar>
+              <w:top w:w="100.0" w:type="dxa"/>
+              <w:left w:w="100.0" w:type="dxa"/>
+              <w:bottom w:w="100.0" w:type="dxa"/>
+              <w:right w:w="100.0" w:type="dxa"/>
+            </w:tcMar>
+          </w:tcPr>
+          <w:p>
+            <w:pPr>
+              <w:pBdr/>
+              <w:contextualSpacing w:val="0"/>
+              <w:rPr/>
+            </w:pPr>
+            <w:r>
+              <w:rPr>
+                <w:rtl w:val="0"/>
+              </w:rPr>
+              <w:t xml:space="preserve">- User types user name containing the colon character</w:t>
             </w:r>
             <w:r>
               <w:rPr>
@@ -3034,7 +3084,7 @@
               <w:widowControl w:val="0"/>
               <w:numPr>
                 <w:ilvl w:val="0"/>
-                <w:numId w:val="3"/>
+                <w:numId w:val="2"/>
               </w:numPr>
               <w:pBdr/>
               <w:spacing w:line="240" w:lineRule="auto"/>
@@ -3056,7 +3106,7 @@
               <w:widowControl w:val="0"/>
               <w:numPr>
                 <w:ilvl w:val="0"/>
-                <w:numId w:val="3"/>
+                <w:numId w:val="2"/>
               </w:numPr>
               <w:pBdr/>
               <w:spacing w:line="240" w:lineRule="auto"/>
@@ -3078,7 +3128,7 @@
               <w:widowControl w:val="0"/>
               <w:numPr>
                 <w:ilvl w:val="0"/>
-                <w:numId w:val="3"/>
+                <w:numId w:val="2"/>
               </w:numPr>
               <w:pBdr/>
               <w:spacing w:line="240" w:lineRule="auto"/>
@@ -3520,7 +3570,7 @@
               <w:widowControl w:val="0"/>
               <w:numPr>
                 <w:ilvl w:val="0"/>
-                <w:numId w:val="3"/>
+                <w:numId w:val="2"/>
               </w:numPr>
               <w:pBdr/>
               <w:spacing w:line="240" w:lineRule="auto"/>
@@ -3540,7 +3590,7 @@
               <w:widowControl w:val="0"/>
               <w:numPr>
                 <w:ilvl w:val="0"/>
-                <w:numId w:val="3"/>
+                <w:numId w:val="2"/>
               </w:numPr>
               <w:pBdr/>
               <w:spacing w:line="240" w:lineRule="auto"/>
@@ -3560,7 +3610,7 @@
               <w:widowControl w:val="0"/>
               <w:numPr>
                 <w:ilvl w:val="0"/>
-                <w:numId w:val="3"/>
+                <w:numId w:val="2"/>
               </w:numPr>
               <w:pBdr/>
               <w:spacing w:line="240" w:lineRule="auto"/>
@@ -4587,7 +4637,7 @@
               <w:widowControl w:val="0"/>
               <w:numPr>
                 <w:ilvl w:val="0"/>
-                <w:numId w:val="3"/>
+                <w:numId w:val="2"/>
               </w:numPr>
               <w:pBdr/>
               <w:spacing w:line="240" w:lineRule="auto"/>
@@ -4607,7 +4657,7 @@
               <w:widowControl w:val="0"/>
               <w:numPr>
                 <w:ilvl w:val="0"/>
-                <w:numId w:val="3"/>
+                <w:numId w:val="2"/>
               </w:numPr>
               <w:pBdr/>
               <w:spacing w:line="240" w:lineRule="auto"/>
@@ -4627,7 +4677,7 @@
               <w:widowControl w:val="0"/>
               <w:numPr>
                 <w:ilvl w:val="0"/>
-                <w:numId w:val="3"/>
+                <w:numId w:val="2"/>
               </w:numPr>
               <w:pBdr/>
               <w:spacing w:line="240" w:lineRule="auto"/>
@@ -4803,835 +4853,6 @@
                 <w:rtl w:val="0"/>
               </w:rPr>
               <w:t xml:space="preserve">The A.I should carry out one of the following actions:</w:t>
-            </w:r>
-          </w:p>
-          <w:p>
-            <w:pPr>
-              <w:widowControl w:val="0"/>
-              <w:numPr>
-                <w:ilvl w:val="0"/>
-                <w:numId w:val="11"/>
-              </w:numPr>
-              <w:pBdr/>
-              <w:spacing w:line="240" w:lineRule="auto"/>
-              <w:ind w:left="720" w:hanging="360"/>
-              <w:contextualSpacing w:val="1"/>
-              <w:rPr>
-                <w:u w:val="none"/>
-              </w:rPr>
-            </w:pPr>
-            <w:r>
-              <w:rPr>
-                <w:rtl w:val="0"/>
-              </w:rPr>
-              <w:t xml:space="preserve">Call</w:t>
-            </w:r>
-          </w:p>
-          <w:p>
-            <w:pPr>
-              <w:widowControl w:val="0"/>
-              <w:numPr>
-                <w:ilvl w:val="0"/>
-                <w:numId w:val="11"/>
-              </w:numPr>
-              <w:pBdr/>
-              <w:spacing w:line="240" w:lineRule="auto"/>
-              <w:ind w:left="720" w:hanging="360"/>
-              <w:contextualSpacing w:val="1"/>
-              <w:rPr>
-                <w:u w:val="none"/>
-              </w:rPr>
-            </w:pPr>
-            <w:r>
-              <w:rPr>
-                <w:rtl w:val="0"/>
-              </w:rPr>
-              <w:t xml:space="preserve">Raise</w:t>
-            </w:r>
-          </w:p>
-          <w:p>
-            <w:pPr>
-              <w:widowControl w:val="0"/>
-              <w:numPr>
-                <w:ilvl w:val="0"/>
-                <w:numId w:val="11"/>
-              </w:numPr>
-              <w:pBdr/>
-              <w:spacing w:line="240" w:lineRule="auto"/>
-              <w:ind w:left="720" w:hanging="360"/>
-              <w:contextualSpacing w:val="1"/>
-              <w:rPr>
-                <w:u w:val="none"/>
-              </w:rPr>
-            </w:pPr>
-            <w:r>
-              <w:rPr>
-                <w:rtl w:val="0"/>
-              </w:rPr>
-              <w:t xml:space="preserve">Fold</w:t>
-            </w:r>
-          </w:p>
-        </w:tc>
-        <w:tc>
-          <w:tcPr>
-            <w:shd w:fill="ffffff"/>
-            <w:tcMar>
-              <w:top w:w="100.0" w:type="dxa"/>
-              <w:left w:w="100.0" w:type="dxa"/>
-              <w:bottom w:w="100.0" w:type="dxa"/>
-              <w:right w:w="100.0" w:type="dxa"/>
-            </w:tcMar>
-          </w:tcPr>
-          <w:p>
-            <w:pPr>
-              <w:widowControl w:val="0"/>
-              <w:pBdr/>
-              <w:spacing w:line="240" w:lineRule="auto"/>
-              <w:contextualSpacing w:val="0"/>
-              <w:rPr>
-                <w:b w:val="1"/>
-              </w:rPr>
-            </w:pPr>
-            <w:r>
-              <w:rPr>
-                <w:rtl w:val="0"/>
-              </w:rPr>
-            </w:r>
-          </w:p>
-        </w:tc>
-      </w:tr>
-      <w:tr>
-        <w:tc>
-          <w:tcPr>
-            <w:shd w:fill="ffffff"/>
-            <w:tcMar>
-              <w:top w:w="100.0" w:type="dxa"/>
-              <w:left w:w="100.0" w:type="dxa"/>
-              <w:bottom w:w="100.0" w:type="dxa"/>
-              <w:right w:w="100.0" w:type="dxa"/>
-            </w:tcMar>
-          </w:tcPr>
-          <w:p>
-            <w:pPr>
-              <w:widowControl w:val="0"/>
-              <w:pBdr/>
-              <w:spacing w:line="240" w:lineRule="auto"/>
-              <w:contextualSpacing w:val="0"/>
-              <w:rPr/>
-            </w:pPr>
-            <w:r>
-              <w:rPr>
-                <w:rtl w:val="0"/>
-              </w:rPr>
-              <w:t xml:space="preserve">User has dealer button and carries out first action of hand - fold</w:t>
-            </w:r>
-          </w:p>
-        </w:tc>
-        <w:tc>
-          <w:tcPr>
-            <w:shd w:fill="ffffff"/>
-            <w:tcMar>
-              <w:top w:w="100.0" w:type="dxa"/>
-              <w:left w:w="100.0" w:type="dxa"/>
-              <w:bottom w:w="100.0" w:type="dxa"/>
-              <w:right w:w="100.0" w:type="dxa"/>
-            </w:tcMar>
-          </w:tcPr>
-          <w:p>
-            <w:pPr>
-              <w:widowControl w:val="0"/>
-              <w:pBdr/>
-              <w:spacing w:line="240" w:lineRule="auto"/>
-              <w:contextualSpacing w:val="0"/>
-              <w:rPr/>
-            </w:pPr>
-            <w:r>
-              <w:rPr>
-                <w:rtl w:val="0"/>
-              </w:rPr>
-              <w:t xml:space="preserve">- User has dealer button</w:t>
-            </w:r>
-          </w:p>
-        </w:tc>
-        <w:tc>
-          <w:tcPr>
-            <w:shd w:fill="ffffff"/>
-            <w:tcMar>
-              <w:top w:w="100.0" w:type="dxa"/>
-              <w:left w:w="100.0" w:type="dxa"/>
-              <w:bottom w:w="100.0" w:type="dxa"/>
-              <w:right w:w="100.0" w:type="dxa"/>
-            </w:tcMar>
-          </w:tcPr>
-          <w:p>
-            <w:pPr>
-              <w:widowControl w:val="0"/>
-              <w:pBdr/>
-              <w:spacing w:line="240" w:lineRule="auto"/>
-              <w:contextualSpacing w:val="0"/>
-              <w:rPr/>
-            </w:pPr>
-            <w:r>
-              <w:rPr>
-                <w:rtl w:val="0"/>
-              </w:rPr>
-              <w:t xml:space="preserve">User clicks action ‘Fold’</w:t>
-            </w:r>
-          </w:p>
-        </w:tc>
-        <w:tc>
-          <w:tcPr>
-            <w:shd w:fill="ffffff"/>
-            <w:tcMar>
-              <w:top w:w="100.0" w:type="dxa"/>
-              <w:left w:w="100.0" w:type="dxa"/>
-              <w:bottom w:w="100.0" w:type="dxa"/>
-              <w:right w:w="100.0" w:type="dxa"/>
-            </w:tcMar>
-          </w:tcPr>
-          <w:p>
-            <w:pPr>
-              <w:widowControl w:val="0"/>
-              <w:pBdr/>
-              <w:spacing w:line="240" w:lineRule="auto"/>
-              <w:contextualSpacing w:val="0"/>
-              <w:rPr/>
-            </w:pPr>
-            <w:r>
-              <w:rPr>
-                <w:rtl w:val="0"/>
-              </w:rPr>
-              <w:t xml:space="preserve">The pot should be added to the A.I. chip stack.</w:t>
-            </w:r>
-          </w:p>
-          <w:p>
-            <w:pPr>
-              <w:widowControl w:val="0"/>
-              <w:pBdr/>
-              <w:spacing w:line="240" w:lineRule="auto"/>
-              <w:contextualSpacing w:val="0"/>
-              <w:rPr/>
-            </w:pPr>
-            <w:r>
-              <w:rPr>
-                <w:rtl w:val="0"/>
-              </w:rPr>
-              <w:t xml:space="preserve">A new hand should be dealt out.</w:t>
-            </w:r>
-          </w:p>
-        </w:tc>
-        <w:tc>
-          <w:tcPr>
-            <w:shd w:fill="ffffff"/>
-            <w:tcMar>
-              <w:top w:w="100.0" w:type="dxa"/>
-              <w:left w:w="100.0" w:type="dxa"/>
-              <w:bottom w:w="100.0" w:type="dxa"/>
-              <w:right w:w="100.0" w:type="dxa"/>
-            </w:tcMar>
-          </w:tcPr>
-          <w:p>
-            <w:pPr>
-              <w:widowControl w:val="0"/>
-              <w:pBdr/>
-              <w:spacing w:line="240" w:lineRule="auto"/>
-              <w:contextualSpacing w:val="0"/>
-              <w:rPr>
-                <w:b w:val="1"/>
-              </w:rPr>
-            </w:pPr>
-            <w:r>
-              <w:rPr>
-                <w:rtl w:val="0"/>
-              </w:rPr>
-            </w:r>
-          </w:p>
-        </w:tc>
-      </w:tr>
-      <w:tr>
-        <w:tc>
-          <w:tcPr>
-            <w:shd w:fill="ffffff"/>
-            <w:tcMar>
-              <w:top w:w="100.0" w:type="dxa"/>
-              <w:left w:w="100.0" w:type="dxa"/>
-              <w:bottom w:w="100.0" w:type="dxa"/>
-              <w:right w:w="100.0" w:type="dxa"/>
-            </w:tcMar>
-          </w:tcPr>
-          <w:p>
-            <w:pPr>
-              <w:widowControl w:val="0"/>
-              <w:pBdr/>
-              <w:spacing w:line="240" w:lineRule="auto"/>
-              <w:contextualSpacing w:val="0"/>
-              <w:rPr/>
-            </w:pPr>
-            <w:r>
-              <w:rPr>
-                <w:rtl w:val="0"/>
-              </w:rPr>
-              <w:t xml:space="preserve">User has dealer button and carries out first action of hand - raise</w:t>
-            </w:r>
-          </w:p>
-        </w:tc>
-        <w:tc>
-          <w:tcPr>
-            <w:shd w:fill="ffffff"/>
-            <w:tcMar>
-              <w:top w:w="100.0" w:type="dxa"/>
-              <w:left w:w="100.0" w:type="dxa"/>
-              <w:bottom w:w="100.0" w:type="dxa"/>
-              <w:right w:w="100.0" w:type="dxa"/>
-            </w:tcMar>
-          </w:tcPr>
-          <w:p>
-            <w:pPr>
-              <w:widowControl w:val="0"/>
-              <w:pBdr/>
-              <w:spacing w:line="240" w:lineRule="auto"/>
-              <w:contextualSpacing w:val="0"/>
-              <w:rPr/>
-            </w:pPr>
-            <w:r>
-              <w:rPr>
-                <w:rtl w:val="0"/>
-              </w:rPr>
-              <w:t xml:space="preserve">- User has dealer button</w:t>
-            </w:r>
-          </w:p>
-          <w:p>
-            <w:pPr>
-              <w:widowControl w:val="0"/>
-              <w:pBdr/>
-              <w:spacing w:line="240" w:lineRule="auto"/>
-              <w:contextualSpacing w:val="0"/>
-              <w:rPr/>
-            </w:pPr>
-            <w:r>
-              <w:rPr>
-                <w:rtl w:val="0"/>
-              </w:rPr>
-              <w:t xml:space="preserve">- User has enough chips to raise</w:t>
-            </w:r>
-          </w:p>
-        </w:tc>
-        <w:tc>
-          <w:tcPr>
-            <w:shd w:fill="ffffff"/>
-            <w:tcMar>
-              <w:top w:w="100.0" w:type="dxa"/>
-              <w:left w:w="100.0" w:type="dxa"/>
-              <w:bottom w:w="100.0" w:type="dxa"/>
-              <w:right w:w="100.0" w:type="dxa"/>
-            </w:tcMar>
-          </w:tcPr>
-          <w:p>
-            <w:pPr>
-              <w:widowControl w:val="0"/>
-              <w:pBdr/>
-              <w:spacing w:line="240" w:lineRule="auto"/>
-              <w:contextualSpacing w:val="0"/>
-              <w:rPr/>
-            </w:pPr>
-            <w:r>
-              <w:rPr>
-                <w:rtl w:val="0"/>
-              </w:rPr>
-              <w:t xml:space="preserve">User inputs amount to raise by and clicks action ‘Raise’</w:t>
-            </w:r>
-          </w:p>
-        </w:tc>
-        <w:tc>
-          <w:tcPr>
-            <w:shd w:fill="ffffff"/>
-            <w:tcMar>
-              <w:top w:w="100.0" w:type="dxa"/>
-              <w:left w:w="100.0" w:type="dxa"/>
-              <w:bottom w:w="100.0" w:type="dxa"/>
-              <w:right w:w="100.0" w:type="dxa"/>
-            </w:tcMar>
-          </w:tcPr>
-          <w:p>
-            <w:pPr>
-              <w:widowControl w:val="0"/>
-              <w:pBdr/>
-              <w:spacing w:line="240" w:lineRule="auto"/>
-              <w:contextualSpacing w:val="0"/>
-              <w:rPr/>
-            </w:pPr>
-            <w:r>
-              <w:rPr>
-                <w:rtl w:val="0"/>
-              </w:rPr>
-              <w:t xml:space="preserve">The raise contribution should be added to the user contribution and to the total pot.</w:t>
-            </w:r>
-          </w:p>
-          <w:p>
-            <w:pPr>
-              <w:widowControl w:val="0"/>
-              <w:pBdr/>
-              <w:spacing w:line="240" w:lineRule="auto"/>
-              <w:contextualSpacing w:val="0"/>
-              <w:rPr/>
-            </w:pPr>
-            <w:r>
-              <w:rPr>
-                <w:rtl w:val="0"/>
-              </w:rPr>
-              <w:t xml:space="preserve">The A.I should carry out one of the following actions:</w:t>
-            </w:r>
-          </w:p>
-          <w:p>
-            <w:pPr>
-              <w:widowControl w:val="0"/>
-              <w:numPr>
-                <w:ilvl w:val="0"/>
-                <w:numId w:val="11"/>
-              </w:numPr>
-              <w:pBdr/>
-              <w:spacing w:line="240" w:lineRule="auto"/>
-              <w:ind w:left="720" w:hanging="360"/>
-              <w:contextualSpacing w:val="1"/>
-              <w:rPr/>
-            </w:pPr>
-            <w:r>
-              <w:rPr>
-                <w:rtl w:val="0"/>
-              </w:rPr>
-              <w:t xml:space="preserve">Call</w:t>
-            </w:r>
-          </w:p>
-          <w:p>
-            <w:pPr>
-              <w:widowControl w:val="0"/>
-              <w:numPr>
-                <w:ilvl w:val="0"/>
-                <w:numId w:val="11"/>
-              </w:numPr>
-              <w:pBdr/>
-              <w:spacing w:line="240" w:lineRule="auto"/>
-              <w:ind w:left="720" w:hanging="360"/>
-              <w:contextualSpacing w:val="1"/>
-              <w:rPr/>
-            </w:pPr>
-            <w:r>
-              <w:rPr>
-                <w:rtl w:val="0"/>
-              </w:rPr>
-              <w:t xml:space="preserve">Raise</w:t>
-            </w:r>
-          </w:p>
-          <w:p>
-            <w:pPr>
-              <w:widowControl w:val="0"/>
-              <w:numPr>
-                <w:ilvl w:val="0"/>
-                <w:numId w:val="11"/>
-              </w:numPr>
-              <w:pBdr/>
-              <w:spacing w:line="240" w:lineRule="auto"/>
-              <w:ind w:left="720" w:hanging="360"/>
-              <w:contextualSpacing w:val="1"/>
-              <w:rPr/>
-            </w:pPr>
-            <w:r>
-              <w:rPr>
-                <w:rtl w:val="0"/>
-              </w:rPr>
-              <w:t xml:space="preserve">Fold</w:t>
-            </w:r>
-          </w:p>
-        </w:tc>
-        <w:tc>
-          <w:tcPr>
-            <w:shd w:fill="ffffff"/>
-            <w:tcMar>
-              <w:top w:w="100.0" w:type="dxa"/>
-              <w:left w:w="100.0" w:type="dxa"/>
-              <w:bottom w:w="100.0" w:type="dxa"/>
-              <w:right w:w="100.0" w:type="dxa"/>
-            </w:tcMar>
-          </w:tcPr>
-          <w:p>
-            <w:pPr>
-              <w:widowControl w:val="0"/>
-              <w:pBdr/>
-              <w:spacing w:line="240" w:lineRule="auto"/>
-              <w:contextualSpacing w:val="0"/>
-              <w:rPr>
-                <w:b w:val="1"/>
-              </w:rPr>
-            </w:pPr>
-            <w:r>
-              <w:rPr>
-                <w:rtl w:val="0"/>
-              </w:rPr>
-            </w:r>
-          </w:p>
-        </w:tc>
-      </w:tr>
-      <w:tr>
-        <w:tc>
-          <w:tcPr>
-            <w:shd w:fill="ffffff"/>
-            <w:tcMar>
-              <w:top w:w="100.0" w:type="dxa"/>
-              <w:left w:w="100.0" w:type="dxa"/>
-              <w:bottom w:w="100.0" w:type="dxa"/>
-              <w:right w:w="100.0" w:type="dxa"/>
-            </w:tcMar>
-          </w:tcPr>
-          <w:p>
-            <w:pPr>
-              <w:widowControl w:val="0"/>
-              <w:pBdr/>
-              <w:spacing w:line="240" w:lineRule="auto"/>
-              <w:contextualSpacing w:val="0"/>
-              <w:rPr/>
-            </w:pPr>
-            <w:r>
-              <w:rPr>
-                <w:rtl w:val="0"/>
-              </w:rPr>
-              <w:t xml:space="preserve">A.I has dealer button and carries out first action of hand - call</w:t>
-            </w:r>
-          </w:p>
-        </w:tc>
-        <w:tc>
-          <w:tcPr>
-            <w:shd w:fill="ffffff"/>
-            <w:tcMar>
-              <w:top w:w="100.0" w:type="dxa"/>
-              <w:left w:w="100.0" w:type="dxa"/>
-              <w:bottom w:w="100.0" w:type="dxa"/>
-              <w:right w:w="100.0" w:type="dxa"/>
-            </w:tcMar>
-          </w:tcPr>
-          <w:p>
-            <w:pPr>
-              <w:widowControl w:val="0"/>
-              <w:pBdr/>
-              <w:spacing w:line="240" w:lineRule="auto"/>
-              <w:contextualSpacing w:val="0"/>
-              <w:rPr/>
-            </w:pPr>
-            <w:r>
-              <w:rPr>
-                <w:rtl w:val="0"/>
-              </w:rPr>
-              <w:t xml:space="preserve">- A.I. has dealer button</w:t>
-            </w:r>
-          </w:p>
-          <w:p>
-            <w:pPr>
-              <w:widowControl w:val="0"/>
-              <w:pBdr/>
-              <w:spacing w:line="240" w:lineRule="auto"/>
-              <w:contextualSpacing w:val="0"/>
-              <w:rPr/>
-            </w:pPr>
-            <w:r>
-              <w:rPr>
-                <w:rtl w:val="0"/>
-              </w:rPr>
-              <w:t xml:space="preserve">- A.I. has enough chips to call</w:t>
-            </w:r>
-          </w:p>
-        </w:tc>
-        <w:tc>
-          <w:tcPr>
-            <w:shd w:fill="ffffff"/>
-            <w:tcMar>
-              <w:top w:w="100.0" w:type="dxa"/>
-              <w:left w:w="100.0" w:type="dxa"/>
-              <w:bottom w:w="100.0" w:type="dxa"/>
-              <w:right w:w="100.0" w:type="dxa"/>
-            </w:tcMar>
-          </w:tcPr>
-          <w:p>
-            <w:pPr>
-              <w:widowControl w:val="0"/>
-              <w:pBdr/>
-              <w:spacing w:line="240" w:lineRule="auto"/>
-              <w:contextualSpacing w:val="0"/>
-              <w:rPr/>
-            </w:pPr>
-            <w:r>
-              <w:rPr>
-                <w:rtl w:val="0"/>
-              </w:rPr>
-              <w:t xml:space="preserve">A.I. carries out action ‘Call’</w:t>
-            </w:r>
-          </w:p>
-        </w:tc>
-        <w:tc>
-          <w:tcPr>
-            <w:shd w:fill="ffffff"/>
-            <w:tcMar>
-              <w:top w:w="100.0" w:type="dxa"/>
-              <w:left w:w="100.0" w:type="dxa"/>
-              <w:bottom w:w="100.0" w:type="dxa"/>
-              <w:right w:w="100.0" w:type="dxa"/>
-            </w:tcMar>
-          </w:tcPr>
-          <w:p>
-            <w:pPr>
-              <w:widowControl w:val="0"/>
-              <w:pBdr/>
-              <w:spacing w:line="240" w:lineRule="auto"/>
-              <w:contextualSpacing w:val="0"/>
-              <w:rPr/>
-            </w:pPr>
-            <w:r>
-              <w:rPr>
-                <w:rtl w:val="0"/>
-              </w:rPr>
-              <w:t xml:space="preserve">The amount to call by should be added to the AI contribution and the total pot.</w:t>
-            </w:r>
-          </w:p>
-          <w:p>
-            <w:pPr>
-              <w:widowControl w:val="0"/>
-              <w:pBdr/>
-              <w:spacing w:line="240" w:lineRule="auto"/>
-              <w:contextualSpacing w:val="0"/>
-              <w:rPr/>
-            </w:pPr>
-            <w:r>
-              <w:rPr>
-                <w:rtl w:val="0"/>
-              </w:rPr>
-              <w:t xml:space="preserve">The user should be given the option to </w:t>
-            </w:r>
-          </w:p>
-          <w:p>
-            <w:pPr>
-              <w:widowControl w:val="0"/>
-              <w:numPr>
-                <w:ilvl w:val="0"/>
-                <w:numId w:val="7"/>
-              </w:numPr>
-              <w:pBdr/>
-              <w:spacing w:line="240" w:lineRule="auto"/>
-              <w:ind w:left="720" w:hanging="360"/>
-              <w:contextualSpacing w:val="1"/>
-              <w:rPr>
-                <w:u w:val="none"/>
-              </w:rPr>
-            </w:pPr>
-            <w:r>
-              <w:rPr>
-                <w:rtl w:val="0"/>
-              </w:rPr>
-              <w:t xml:space="preserve">Bet</w:t>
-            </w:r>
-          </w:p>
-          <w:p>
-            <w:pPr>
-              <w:widowControl w:val="0"/>
-              <w:numPr>
-                <w:ilvl w:val="0"/>
-                <w:numId w:val="7"/>
-              </w:numPr>
-              <w:pBdr/>
-              <w:spacing w:line="240" w:lineRule="auto"/>
-              <w:ind w:left="720" w:hanging="360"/>
-              <w:contextualSpacing w:val="1"/>
-              <w:rPr>
-                <w:u w:val="none"/>
-              </w:rPr>
-            </w:pPr>
-            <w:r>
-              <w:rPr>
-                <w:rtl w:val="0"/>
-              </w:rPr>
-              <w:t xml:space="preserve">Check</w:t>
-            </w:r>
-          </w:p>
-          <w:p>
-            <w:pPr>
-              <w:widowControl w:val="0"/>
-              <w:numPr>
-                <w:ilvl w:val="0"/>
-                <w:numId w:val="7"/>
-              </w:numPr>
-              <w:pBdr/>
-              <w:spacing w:line="240" w:lineRule="auto"/>
-              <w:ind w:left="720" w:hanging="360"/>
-              <w:contextualSpacing w:val="1"/>
-              <w:rPr>
-                <w:u w:val="none"/>
-              </w:rPr>
-            </w:pPr>
-            <w:r>
-              <w:rPr>
-                <w:rtl w:val="0"/>
-              </w:rPr>
-              <w:t xml:space="preserve">Fold</w:t>
-            </w:r>
-          </w:p>
-        </w:tc>
-        <w:tc>
-          <w:tcPr>
-            <w:shd w:fill="ffffff"/>
-            <w:tcMar>
-              <w:top w:w="100.0" w:type="dxa"/>
-              <w:left w:w="100.0" w:type="dxa"/>
-              <w:bottom w:w="100.0" w:type="dxa"/>
-              <w:right w:w="100.0" w:type="dxa"/>
-            </w:tcMar>
-          </w:tcPr>
-          <w:p>
-            <w:pPr>
-              <w:widowControl w:val="0"/>
-              <w:pBdr/>
-              <w:spacing w:line="240" w:lineRule="auto"/>
-              <w:contextualSpacing w:val="0"/>
-              <w:rPr>
-                <w:b w:val="1"/>
-              </w:rPr>
-            </w:pPr>
-            <w:r>
-              <w:rPr>
-                <w:rtl w:val="0"/>
-              </w:rPr>
-            </w:r>
-          </w:p>
-        </w:tc>
-      </w:tr>
-      <w:tr>
-        <w:tc>
-          <w:tcPr>
-            <w:shd w:fill="ffffff"/>
-            <w:tcMar>
-              <w:top w:w="100.0" w:type="dxa"/>
-              <w:left w:w="100.0" w:type="dxa"/>
-              <w:bottom w:w="100.0" w:type="dxa"/>
-              <w:right w:w="100.0" w:type="dxa"/>
-            </w:tcMar>
-          </w:tcPr>
-          <w:p>
-            <w:pPr>
-              <w:widowControl w:val="0"/>
-              <w:pBdr/>
-              <w:spacing w:line="240" w:lineRule="auto"/>
-              <w:contextualSpacing w:val="0"/>
-              <w:rPr/>
-            </w:pPr>
-            <w:r>
-              <w:rPr>
-                <w:rtl w:val="0"/>
-              </w:rPr>
-              <w:t xml:space="preserve">A.I has dealer button and carries out first action of hand - raise</w:t>
-            </w:r>
-          </w:p>
-        </w:tc>
-        <w:tc>
-          <w:tcPr>
-            <w:shd w:fill="ffffff"/>
-            <w:tcMar>
-              <w:top w:w="100.0" w:type="dxa"/>
-              <w:left w:w="100.0" w:type="dxa"/>
-              <w:bottom w:w="100.0" w:type="dxa"/>
-              <w:right w:w="100.0" w:type="dxa"/>
-            </w:tcMar>
-          </w:tcPr>
-          <w:p>
-            <w:pPr>
-              <w:widowControl w:val="0"/>
-              <w:pBdr/>
-              <w:spacing w:line="240" w:lineRule="auto"/>
-              <w:contextualSpacing w:val="0"/>
-              <w:rPr/>
-            </w:pPr>
-            <w:r>
-              <w:rPr>
-                <w:rtl w:val="0"/>
-              </w:rPr>
-              <w:t xml:space="preserve">- A.I has dealer button</w:t>
-            </w:r>
-          </w:p>
-          <w:p>
-            <w:pPr>
-              <w:widowControl w:val="0"/>
-              <w:pBdr/>
-              <w:spacing w:line="240" w:lineRule="auto"/>
-              <w:contextualSpacing w:val="0"/>
-              <w:rPr/>
-            </w:pPr>
-            <w:r>
-              <w:rPr>
-                <w:rtl w:val="0"/>
-              </w:rPr>
-              <w:t xml:space="preserve">- A.I has enough to chips to raise</w:t>
-            </w:r>
-          </w:p>
-        </w:tc>
-        <w:tc>
-          <w:tcPr>
-            <w:shd w:fill="ffffff"/>
-            <w:tcMar>
-              <w:top w:w="100.0" w:type="dxa"/>
-              <w:left w:w="100.0" w:type="dxa"/>
-              <w:bottom w:w="100.0" w:type="dxa"/>
-              <w:right w:w="100.0" w:type="dxa"/>
-            </w:tcMar>
-          </w:tcPr>
-          <w:p>
-            <w:pPr>
-              <w:widowControl w:val="0"/>
-              <w:pBdr/>
-              <w:spacing w:line="240" w:lineRule="auto"/>
-              <w:contextualSpacing w:val="0"/>
-              <w:rPr/>
-            </w:pPr>
-            <w:r>
-              <w:rPr>
-                <w:rtl w:val="0"/>
-              </w:rPr>
-              <w:t xml:space="preserve">A.I. carries out action ‘Raise’</w:t>
-            </w:r>
-          </w:p>
-        </w:tc>
-        <w:tc>
-          <w:tcPr>
-            <w:shd w:fill="ffffff"/>
-            <w:tcMar>
-              <w:top w:w="100.0" w:type="dxa"/>
-              <w:left w:w="100.0" w:type="dxa"/>
-              <w:bottom w:w="100.0" w:type="dxa"/>
-              <w:right w:w="100.0" w:type="dxa"/>
-            </w:tcMar>
-          </w:tcPr>
-          <w:p>
-            <w:pPr>
-              <w:widowControl w:val="0"/>
-              <w:pBdr/>
-              <w:spacing w:line="240" w:lineRule="auto"/>
-              <w:contextualSpacing w:val="0"/>
-              <w:rPr/>
-            </w:pPr>
-            <w:r>
-              <w:rPr>
-                <w:rtl w:val="0"/>
-              </w:rPr>
-              <w:t xml:space="preserve">The amount raised, plus the amount needed to call the bet should be added to A.I. contribution and to the total pot.</w:t>
-            </w:r>
-          </w:p>
-          <w:p>
-            <w:pPr>
-              <w:widowControl w:val="0"/>
-              <w:pBdr/>
-              <w:spacing w:line="240" w:lineRule="auto"/>
-              <w:contextualSpacing w:val="0"/>
-              <w:rPr/>
-            </w:pPr>
-            <w:r>
-              <w:rPr>
-                <w:rtl w:val="0"/>
-              </w:rPr>
-              <w:t xml:space="preserve">The user should be given the option to</w:t>
             </w:r>
           </w:p>
           <w:p>
@@ -5684,6 +4905,835 @@
               <w:numPr>
                 <w:ilvl w:val="0"/>
                 <w:numId w:val="8"/>
+              </w:numPr>
+              <w:pBdr/>
+              <w:spacing w:line="240" w:lineRule="auto"/>
+              <w:ind w:left="720" w:hanging="360"/>
+              <w:contextualSpacing w:val="1"/>
+              <w:rPr>
+                <w:u w:val="none"/>
+              </w:rPr>
+            </w:pPr>
+            <w:r>
+              <w:rPr>
+                <w:rtl w:val="0"/>
+              </w:rPr>
+              <w:t xml:space="preserve">Fold</w:t>
+            </w:r>
+          </w:p>
+        </w:tc>
+        <w:tc>
+          <w:tcPr>
+            <w:shd w:fill="ffffff"/>
+            <w:tcMar>
+              <w:top w:w="100.0" w:type="dxa"/>
+              <w:left w:w="100.0" w:type="dxa"/>
+              <w:bottom w:w="100.0" w:type="dxa"/>
+              <w:right w:w="100.0" w:type="dxa"/>
+            </w:tcMar>
+          </w:tcPr>
+          <w:p>
+            <w:pPr>
+              <w:widowControl w:val="0"/>
+              <w:pBdr/>
+              <w:spacing w:line="240" w:lineRule="auto"/>
+              <w:contextualSpacing w:val="0"/>
+              <w:rPr>
+                <w:b w:val="1"/>
+              </w:rPr>
+            </w:pPr>
+            <w:r>
+              <w:rPr>
+                <w:rtl w:val="0"/>
+              </w:rPr>
+            </w:r>
+          </w:p>
+        </w:tc>
+      </w:tr>
+      <w:tr>
+        <w:tc>
+          <w:tcPr>
+            <w:shd w:fill="ffffff"/>
+            <w:tcMar>
+              <w:top w:w="100.0" w:type="dxa"/>
+              <w:left w:w="100.0" w:type="dxa"/>
+              <w:bottom w:w="100.0" w:type="dxa"/>
+              <w:right w:w="100.0" w:type="dxa"/>
+            </w:tcMar>
+          </w:tcPr>
+          <w:p>
+            <w:pPr>
+              <w:widowControl w:val="0"/>
+              <w:pBdr/>
+              <w:spacing w:line="240" w:lineRule="auto"/>
+              <w:contextualSpacing w:val="0"/>
+              <w:rPr/>
+            </w:pPr>
+            <w:r>
+              <w:rPr>
+                <w:rtl w:val="0"/>
+              </w:rPr>
+              <w:t xml:space="preserve">User has dealer button and carries out first action of hand - fold</w:t>
+            </w:r>
+          </w:p>
+        </w:tc>
+        <w:tc>
+          <w:tcPr>
+            <w:shd w:fill="ffffff"/>
+            <w:tcMar>
+              <w:top w:w="100.0" w:type="dxa"/>
+              <w:left w:w="100.0" w:type="dxa"/>
+              <w:bottom w:w="100.0" w:type="dxa"/>
+              <w:right w:w="100.0" w:type="dxa"/>
+            </w:tcMar>
+          </w:tcPr>
+          <w:p>
+            <w:pPr>
+              <w:widowControl w:val="0"/>
+              <w:pBdr/>
+              <w:spacing w:line="240" w:lineRule="auto"/>
+              <w:contextualSpacing w:val="0"/>
+              <w:rPr/>
+            </w:pPr>
+            <w:r>
+              <w:rPr>
+                <w:rtl w:val="0"/>
+              </w:rPr>
+              <w:t xml:space="preserve">- User has dealer button</w:t>
+            </w:r>
+          </w:p>
+        </w:tc>
+        <w:tc>
+          <w:tcPr>
+            <w:shd w:fill="ffffff"/>
+            <w:tcMar>
+              <w:top w:w="100.0" w:type="dxa"/>
+              <w:left w:w="100.0" w:type="dxa"/>
+              <w:bottom w:w="100.0" w:type="dxa"/>
+              <w:right w:w="100.0" w:type="dxa"/>
+            </w:tcMar>
+          </w:tcPr>
+          <w:p>
+            <w:pPr>
+              <w:widowControl w:val="0"/>
+              <w:pBdr/>
+              <w:spacing w:line="240" w:lineRule="auto"/>
+              <w:contextualSpacing w:val="0"/>
+              <w:rPr/>
+            </w:pPr>
+            <w:r>
+              <w:rPr>
+                <w:rtl w:val="0"/>
+              </w:rPr>
+              <w:t xml:space="preserve">User clicks action ‘Fold’</w:t>
+            </w:r>
+          </w:p>
+        </w:tc>
+        <w:tc>
+          <w:tcPr>
+            <w:shd w:fill="ffffff"/>
+            <w:tcMar>
+              <w:top w:w="100.0" w:type="dxa"/>
+              <w:left w:w="100.0" w:type="dxa"/>
+              <w:bottom w:w="100.0" w:type="dxa"/>
+              <w:right w:w="100.0" w:type="dxa"/>
+            </w:tcMar>
+          </w:tcPr>
+          <w:p>
+            <w:pPr>
+              <w:widowControl w:val="0"/>
+              <w:pBdr/>
+              <w:spacing w:line="240" w:lineRule="auto"/>
+              <w:contextualSpacing w:val="0"/>
+              <w:rPr/>
+            </w:pPr>
+            <w:r>
+              <w:rPr>
+                <w:rtl w:val="0"/>
+              </w:rPr>
+              <w:t xml:space="preserve">The pot should be added to the A.I. chip stack.</w:t>
+            </w:r>
+          </w:p>
+          <w:p>
+            <w:pPr>
+              <w:widowControl w:val="0"/>
+              <w:pBdr/>
+              <w:spacing w:line="240" w:lineRule="auto"/>
+              <w:contextualSpacing w:val="0"/>
+              <w:rPr/>
+            </w:pPr>
+            <w:r>
+              <w:rPr>
+                <w:rtl w:val="0"/>
+              </w:rPr>
+              <w:t xml:space="preserve">A new hand should be dealt out.</w:t>
+            </w:r>
+          </w:p>
+        </w:tc>
+        <w:tc>
+          <w:tcPr>
+            <w:shd w:fill="ffffff"/>
+            <w:tcMar>
+              <w:top w:w="100.0" w:type="dxa"/>
+              <w:left w:w="100.0" w:type="dxa"/>
+              <w:bottom w:w="100.0" w:type="dxa"/>
+              <w:right w:w="100.0" w:type="dxa"/>
+            </w:tcMar>
+          </w:tcPr>
+          <w:p>
+            <w:pPr>
+              <w:widowControl w:val="0"/>
+              <w:pBdr/>
+              <w:spacing w:line="240" w:lineRule="auto"/>
+              <w:contextualSpacing w:val="0"/>
+              <w:rPr>
+                <w:b w:val="1"/>
+              </w:rPr>
+            </w:pPr>
+            <w:r>
+              <w:rPr>
+                <w:rtl w:val="0"/>
+              </w:rPr>
+            </w:r>
+          </w:p>
+        </w:tc>
+      </w:tr>
+      <w:tr>
+        <w:tc>
+          <w:tcPr>
+            <w:shd w:fill="ffffff"/>
+            <w:tcMar>
+              <w:top w:w="100.0" w:type="dxa"/>
+              <w:left w:w="100.0" w:type="dxa"/>
+              <w:bottom w:w="100.0" w:type="dxa"/>
+              <w:right w:w="100.0" w:type="dxa"/>
+            </w:tcMar>
+          </w:tcPr>
+          <w:p>
+            <w:pPr>
+              <w:widowControl w:val="0"/>
+              <w:pBdr/>
+              <w:spacing w:line="240" w:lineRule="auto"/>
+              <w:contextualSpacing w:val="0"/>
+              <w:rPr/>
+            </w:pPr>
+            <w:r>
+              <w:rPr>
+                <w:rtl w:val="0"/>
+              </w:rPr>
+              <w:t xml:space="preserve">User has dealer button and carries out first action of hand - raise</w:t>
+            </w:r>
+          </w:p>
+        </w:tc>
+        <w:tc>
+          <w:tcPr>
+            <w:shd w:fill="ffffff"/>
+            <w:tcMar>
+              <w:top w:w="100.0" w:type="dxa"/>
+              <w:left w:w="100.0" w:type="dxa"/>
+              <w:bottom w:w="100.0" w:type="dxa"/>
+              <w:right w:w="100.0" w:type="dxa"/>
+            </w:tcMar>
+          </w:tcPr>
+          <w:p>
+            <w:pPr>
+              <w:widowControl w:val="0"/>
+              <w:pBdr/>
+              <w:spacing w:line="240" w:lineRule="auto"/>
+              <w:contextualSpacing w:val="0"/>
+              <w:rPr/>
+            </w:pPr>
+            <w:r>
+              <w:rPr>
+                <w:rtl w:val="0"/>
+              </w:rPr>
+              <w:t xml:space="preserve">- User has dealer button</w:t>
+            </w:r>
+          </w:p>
+          <w:p>
+            <w:pPr>
+              <w:widowControl w:val="0"/>
+              <w:pBdr/>
+              <w:spacing w:line="240" w:lineRule="auto"/>
+              <w:contextualSpacing w:val="0"/>
+              <w:rPr/>
+            </w:pPr>
+            <w:r>
+              <w:rPr>
+                <w:rtl w:val="0"/>
+              </w:rPr>
+              <w:t xml:space="preserve">- User has enough chips to raise</w:t>
+            </w:r>
+          </w:p>
+        </w:tc>
+        <w:tc>
+          <w:tcPr>
+            <w:shd w:fill="ffffff"/>
+            <w:tcMar>
+              <w:top w:w="100.0" w:type="dxa"/>
+              <w:left w:w="100.0" w:type="dxa"/>
+              <w:bottom w:w="100.0" w:type="dxa"/>
+              <w:right w:w="100.0" w:type="dxa"/>
+            </w:tcMar>
+          </w:tcPr>
+          <w:p>
+            <w:pPr>
+              <w:widowControl w:val="0"/>
+              <w:pBdr/>
+              <w:spacing w:line="240" w:lineRule="auto"/>
+              <w:contextualSpacing w:val="0"/>
+              <w:rPr/>
+            </w:pPr>
+            <w:r>
+              <w:rPr>
+                <w:rtl w:val="0"/>
+              </w:rPr>
+              <w:t xml:space="preserve">User inputs amount to raise by and clicks action ‘Raise’</w:t>
+            </w:r>
+          </w:p>
+        </w:tc>
+        <w:tc>
+          <w:tcPr>
+            <w:shd w:fill="ffffff"/>
+            <w:tcMar>
+              <w:top w:w="100.0" w:type="dxa"/>
+              <w:left w:w="100.0" w:type="dxa"/>
+              <w:bottom w:w="100.0" w:type="dxa"/>
+              <w:right w:w="100.0" w:type="dxa"/>
+            </w:tcMar>
+          </w:tcPr>
+          <w:p>
+            <w:pPr>
+              <w:widowControl w:val="0"/>
+              <w:pBdr/>
+              <w:spacing w:line="240" w:lineRule="auto"/>
+              <w:contextualSpacing w:val="0"/>
+              <w:rPr/>
+            </w:pPr>
+            <w:r>
+              <w:rPr>
+                <w:rtl w:val="0"/>
+              </w:rPr>
+              <w:t xml:space="preserve">The raise contribution should be added to the user contribution and to the total pot.</w:t>
+            </w:r>
+          </w:p>
+          <w:p>
+            <w:pPr>
+              <w:widowControl w:val="0"/>
+              <w:pBdr/>
+              <w:spacing w:line="240" w:lineRule="auto"/>
+              <w:contextualSpacing w:val="0"/>
+              <w:rPr/>
+            </w:pPr>
+            <w:r>
+              <w:rPr>
+                <w:rtl w:val="0"/>
+              </w:rPr>
+              <w:t xml:space="preserve">The A.I should carry out one of the following actions:</w:t>
+            </w:r>
+          </w:p>
+          <w:p>
+            <w:pPr>
+              <w:widowControl w:val="0"/>
+              <w:numPr>
+                <w:ilvl w:val="0"/>
+                <w:numId w:val="8"/>
+              </w:numPr>
+              <w:pBdr/>
+              <w:spacing w:line="240" w:lineRule="auto"/>
+              <w:ind w:left="720" w:hanging="360"/>
+              <w:contextualSpacing w:val="1"/>
+              <w:rPr/>
+            </w:pPr>
+            <w:r>
+              <w:rPr>
+                <w:rtl w:val="0"/>
+              </w:rPr>
+              <w:t xml:space="preserve">Call</w:t>
+            </w:r>
+          </w:p>
+          <w:p>
+            <w:pPr>
+              <w:widowControl w:val="0"/>
+              <w:numPr>
+                <w:ilvl w:val="0"/>
+                <w:numId w:val="8"/>
+              </w:numPr>
+              <w:pBdr/>
+              <w:spacing w:line="240" w:lineRule="auto"/>
+              <w:ind w:left="720" w:hanging="360"/>
+              <w:contextualSpacing w:val="1"/>
+              <w:rPr/>
+            </w:pPr>
+            <w:r>
+              <w:rPr>
+                <w:rtl w:val="0"/>
+              </w:rPr>
+              <w:t xml:space="preserve">Raise</w:t>
+            </w:r>
+          </w:p>
+          <w:p>
+            <w:pPr>
+              <w:widowControl w:val="0"/>
+              <w:numPr>
+                <w:ilvl w:val="0"/>
+                <w:numId w:val="8"/>
+              </w:numPr>
+              <w:pBdr/>
+              <w:spacing w:line="240" w:lineRule="auto"/>
+              <w:ind w:left="720" w:hanging="360"/>
+              <w:contextualSpacing w:val="1"/>
+              <w:rPr/>
+            </w:pPr>
+            <w:r>
+              <w:rPr>
+                <w:rtl w:val="0"/>
+              </w:rPr>
+              <w:t xml:space="preserve">Fold</w:t>
+            </w:r>
+          </w:p>
+        </w:tc>
+        <w:tc>
+          <w:tcPr>
+            <w:shd w:fill="ffffff"/>
+            <w:tcMar>
+              <w:top w:w="100.0" w:type="dxa"/>
+              <w:left w:w="100.0" w:type="dxa"/>
+              <w:bottom w:w="100.0" w:type="dxa"/>
+              <w:right w:w="100.0" w:type="dxa"/>
+            </w:tcMar>
+          </w:tcPr>
+          <w:p>
+            <w:pPr>
+              <w:widowControl w:val="0"/>
+              <w:pBdr/>
+              <w:spacing w:line="240" w:lineRule="auto"/>
+              <w:contextualSpacing w:val="0"/>
+              <w:rPr>
+                <w:b w:val="1"/>
+              </w:rPr>
+            </w:pPr>
+            <w:r>
+              <w:rPr>
+                <w:rtl w:val="0"/>
+              </w:rPr>
+            </w:r>
+          </w:p>
+        </w:tc>
+      </w:tr>
+      <w:tr>
+        <w:tc>
+          <w:tcPr>
+            <w:shd w:fill="ffffff"/>
+            <w:tcMar>
+              <w:top w:w="100.0" w:type="dxa"/>
+              <w:left w:w="100.0" w:type="dxa"/>
+              <w:bottom w:w="100.0" w:type="dxa"/>
+              <w:right w:w="100.0" w:type="dxa"/>
+            </w:tcMar>
+          </w:tcPr>
+          <w:p>
+            <w:pPr>
+              <w:widowControl w:val="0"/>
+              <w:pBdr/>
+              <w:spacing w:line="240" w:lineRule="auto"/>
+              <w:contextualSpacing w:val="0"/>
+              <w:rPr/>
+            </w:pPr>
+            <w:r>
+              <w:rPr>
+                <w:rtl w:val="0"/>
+              </w:rPr>
+              <w:t xml:space="preserve">A.I has dealer button and carries out first action of hand - call</w:t>
+            </w:r>
+          </w:p>
+        </w:tc>
+        <w:tc>
+          <w:tcPr>
+            <w:shd w:fill="ffffff"/>
+            <w:tcMar>
+              <w:top w:w="100.0" w:type="dxa"/>
+              <w:left w:w="100.0" w:type="dxa"/>
+              <w:bottom w:w="100.0" w:type="dxa"/>
+              <w:right w:w="100.0" w:type="dxa"/>
+            </w:tcMar>
+          </w:tcPr>
+          <w:p>
+            <w:pPr>
+              <w:widowControl w:val="0"/>
+              <w:pBdr/>
+              <w:spacing w:line="240" w:lineRule="auto"/>
+              <w:contextualSpacing w:val="0"/>
+              <w:rPr/>
+            </w:pPr>
+            <w:r>
+              <w:rPr>
+                <w:rtl w:val="0"/>
+              </w:rPr>
+              <w:t xml:space="preserve">- A.I. has dealer button</w:t>
+            </w:r>
+          </w:p>
+          <w:p>
+            <w:pPr>
+              <w:widowControl w:val="0"/>
+              <w:pBdr/>
+              <w:spacing w:line="240" w:lineRule="auto"/>
+              <w:contextualSpacing w:val="0"/>
+              <w:rPr/>
+            </w:pPr>
+            <w:r>
+              <w:rPr>
+                <w:rtl w:val="0"/>
+              </w:rPr>
+              <w:t xml:space="preserve">- A.I. has enough chips to call</w:t>
+            </w:r>
+          </w:p>
+        </w:tc>
+        <w:tc>
+          <w:tcPr>
+            <w:shd w:fill="ffffff"/>
+            <w:tcMar>
+              <w:top w:w="100.0" w:type="dxa"/>
+              <w:left w:w="100.0" w:type="dxa"/>
+              <w:bottom w:w="100.0" w:type="dxa"/>
+              <w:right w:w="100.0" w:type="dxa"/>
+            </w:tcMar>
+          </w:tcPr>
+          <w:p>
+            <w:pPr>
+              <w:widowControl w:val="0"/>
+              <w:pBdr/>
+              <w:spacing w:line="240" w:lineRule="auto"/>
+              <w:contextualSpacing w:val="0"/>
+              <w:rPr/>
+            </w:pPr>
+            <w:r>
+              <w:rPr>
+                <w:rtl w:val="0"/>
+              </w:rPr>
+              <w:t xml:space="preserve">A.I. carries out action ‘Call’</w:t>
+            </w:r>
+          </w:p>
+        </w:tc>
+        <w:tc>
+          <w:tcPr>
+            <w:shd w:fill="ffffff"/>
+            <w:tcMar>
+              <w:top w:w="100.0" w:type="dxa"/>
+              <w:left w:w="100.0" w:type="dxa"/>
+              <w:bottom w:w="100.0" w:type="dxa"/>
+              <w:right w:w="100.0" w:type="dxa"/>
+            </w:tcMar>
+          </w:tcPr>
+          <w:p>
+            <w:pPr>
+              <w:widowControl w:val="0"/>
+              <w:pBdr/>
+              <w:spacing w:line="240" w:lineRule="auto"/>
+              <w:contextualSpacing w:val="0"/>
+              <w:rPr/>
+            </w:pPr>
+            <w:r>
+              <w:rPr>
+                <w:rtl w:val="0"/>
+              </w:rPr>
+              <w:t xml:space="preserve">The amount to call by should be added to the AI contribution and the total pot.</w:t>
+            </w:r>
+          </w:p>
+          <w:p>
+            <w:pPr>
+              <w:widowControl w:val="0"/>
+              <w:pBdr/>
+              <w:spacing w:line="240" w:lineRule="auto"/>
+              <w:contextualSpacing w:val="0"/>
+              <w:rPr/>
+            </w:pPr>
+            <w:r>
+              <w:rPr>
+                <w:rtl w:val="0"/>
+              </w:rPr>
+              <w:t xml:space="preserve">The user should be given the option to </w:t>
+            </w:r>
+          </w:p>
+          <w:p>
+            <w:pPr>
+              <w:widowControl w:val="0"/>
+              <w:numPr>
+                <w:ilvl w:val="0"/>
+                <w:numId w:val="5"/>
+              </w:numPr>
+              <w:pBdr/>
+              <w:spacing w:line="240" w:lineRule="auto"/>
+              <w:ind w:left="720" w:hanging="360"/>
+              <w:contextualSpacing w:val="1"/>
+              <w:rPr>
+                <w:u w:val="none"/>
+              </w:rPr>
+            </w:pPr>
+            <w:r>
+              <w:rPr>
+                <w:rtl w:val="0"/>
+              </w:rPr>
+              <w:t xml:space="preserve">Bet</w:t>
+            </w:r>
+          </w:p>
+          <w:p>
+            <w:pPr>
+              <w:widowControl w:val="0"/>
+              <w:numPr>
+                <w:ilvl w:val="0"/>
+                <w:numId w:val="5"/>
+              </w:numPr>
+              <w:pBdr/>
+              <w:spacing w:line="240" w:lineRule="auto"/>
+              <w:ind w:left="720" w:hanging="360"/>
+              <w:contextualSpacing w:val="1"/>
+              <w:rPr>
+                <w:u w:val="none"/>
+              </w:rPr>
+            </w:pPr>
+            <w:r>
+              <w:rPr>
+                <w:rtl w:val="0"/>
+              </w:rPr>
+              <w:t xml:space="preserve">Check</w:t>
+            </w:r>
+          </w:p>
+          <w:p>
+            <w:pPr>
+              <w:widowControl w:val="0"/>
+              <w:numPr>
+                <w:ilvl w:val="0"/>
+                <w:numId w:val="5"/>
+              </w:numPr>
+              <w:pBdr/>
+              <w:spacing w:line="240" w:lineRule="auto"/>
+              <w:ind w:left="720" w:hanging="360"/>
+              <w:contextualSpacing w:val="1"/>
+              <w:rPr>
+                <w:u w:val="none"/>
+              </w:rPr>
+            </w:pPr>
+            <w:r>
+              <w:rPr>
+                <w:rtl w:val="0"/>
+              </w:rPr>
+              <w:t xml:space="preserve">Fold</w:t>
+            </w:r>
+          </w:p>
+        </w:tc>
+        <w:tc>
+          <w:tcPr>
+            <w:shd w:fill="ffffff"/>
+            <w:tcMar>
+              <w:top w:w="100.0" w:type="dxa"/>
+              <w:left w:w="100.0" w:type="dxa"/>
+              <w:bottom w:w="100.0" w:type="dxa"/>
+              <w:right w:w="100.0" w:type="dxa"/>
+            </w:tcMar>
+          </w:tcPr>
+          <w:p>
+            <w:pPr>
+              <w:widowControl w:val="0"/>
+              <w:pBdr/>
+              <w:spacing w:line="240" w:lineRule="auto"/>
+              <w:contextualSpacing w:val="0"/>
+              <w:rPr>
+                <w:b w:val="1"/>
+              </w:rPr>
+            </w:pPr>
+            <w:r>
+              <w:rPr>
+                <w:rtl w:val="0"/>
+              </w:rPr>
+            </w:r>
+          </w:p>
+        </w:tc>
+      </w:tr>
+      <w:tr>
+        <w:tc>
+          <w:tcPr>
+            <w:shd w:fill="ffffff"/>
+            <w:tcMar>
+              <w:top w:w="100.0" w:type="dxa"/>
+              <w:left w:w="100.0" w:type="dxa"/>
+              <w:bottom w:w="100.0" w:type="dxa"/>
+              <w:right w:w="100.0" w:type="dxa"/>
+            </w:tcMar>
+          </w:tcPr>
+          <w:p>
+            <w:pPr>
+              <w:widowControl w:val="0"/>
+              <w:pBdr/>
+              <w:spacing w:line="240" w:lineRule="auto"/>
+              <w:contextualSpacing w:val="0"/>
+              <w:rPr/>
+            </w:pPr>
+            <w:r>
+              <w:rPr>
+                <w:rtl w:val="0"/>
+              </w:rPr>
+              <w:t xml:space="preserve">A.I has dealer button and carries out first action of hand - raise</w:t>
+            </w:r>
+          </w:p>
+        </w:tc>
+        <w:tc>
+          <w:tcPr>
+            <w:shd w:fill="ffffff"/>
+            <w:tcMar>
+              <w:top w:w="100.0" w:type="dxa"/>
+              <w:left w:w="100.0" w:type="dxa"/>
+              <w:bottom w:w="100.0" w:type="dxa"/>
+              <w:right w:w="100.0" w:type="dxa"/>
+            </w:tcMar>
+          </w:tcPr>
+          <w:p>
+            <w:pPr>
+              <w:widowControl w:val="0"/>
+              <w:pBdr/>
+              <w:spacing w:line="240" w:lineRule="auto"/>
+              <w:contextualSpacing w:val="0"/>
+              <w:rPr/>
+            </w:pPr>
+            <w:r>
+              <w:rPr>
+                <w:rtl w:val="0"/>
+              </w:rPr>
+              <w:t xml:space="preserve">- A.I has dealer button</w:t>
+            </w:r>
+          </w:p>
+          <w:p>
+            <w:pPr>
+              <w:widowControl w:val="0"/>
+              <w:pBdr/>
+              <w:spacing w:line="240" w:lineRule="auto"/>
+              <w:contextualSpacing w:val="0"/>
+              <w:rPr/>
+            </w:pPr>
+            <w:r>
+              <w:rPr>
+                <w:rtl w:val="0"/>
+              </w:rPr>
+              <w:t xml:space="preserve">- A.I has enough to chips to raise</w:t>
+            </w:r>
+          </w:p>
+        </w:tc>
+        <w:tc>
+          <w:tcPr>
+            <w:shd w:fill="ffffff"/>
+            <w:tcMar>
+              <w:top w:w="100.0" w:type="dxa"/>
+              <w:left w:w="100.0" w:type="dxa"/>
+              <w:bottom w:w="100.0" w:type="dxa"/>
+              <w:right w:w="100.0" w:type="dxa"/>
+            </w:tcMar>
+          </w:tcPr>
+          <w:p>
+            <w:pPr>
+              <w:widowControl w:val="0"/>
+              <w:pBdr/>
+              <w:spacing w:line="240" w:lineRule="auto"/>
+              <w:contextualSpacing w:val="0"/>
+              <w:rPr/>
+            </w:pPr>
+            <w:r>
+              <w:rPr>
+                <w:rtl w:val="0"/>
+              </w:rPr>
+              <w:t xml:space="preserve">A.I. carries out action ‘Raise’</w:t>
+            </w:r>
+          </w:p>
+        </w:tc>
+        <w:tc>
+          <w:tcPr>
+            <w:shd w:fill="ffffff"/>
+            <w:tcMar>
+              <w:top w:w="100.0" w:type="dxa"/>
+              <w:left w:w="100.0" w:type="dxa"/>
+              <w:bottom w:w="100.0" w:type="dxa"/>
+              <w:right w:w="100.0" w:type="dxa"/>
+            </w:tcMar>
+          </w:tcPr>
+          <w:p>
+            <w:pPr>
+              <w:widowControl w:val="0"/>
+              <w:pBdr/>
+              <w:spacing w:line="240" w:lineRule="auto"/>
+              <w:contextualSpacing w:val="0"/>
+              <w:rPr/>
+            </w:pPr>
+            <w:r>
+              <w:rPr>
+                <w:rtl w:val="0"/>
+              </w:rPr>
+              <w:t xml:space="preserve">The amount raised, plus the amount needed to call the bet should be added to A.I. contribution and to the total pot.</w:t>
+            </w:r>
+          </w:p>
+          <w:p>
+            <w:pPr>
+              <w:widowControl w:val="0"/>
+              <w:pBdr/>
+              <w:spacing w:line="240" w:lineRule="auto"/>
+              <w:contextualSpacing w:val="0"/>
+              <w:rPr/>
+            </w:pPr>
+            <w:r>
+              <w:rPr>
+                <w:rtl w:val="0"/>
+              </w:rPr>
+              <w:t xml:space="preserve">The user should be given the option to</w:t>
+            </w:r>
+          </w:p>
+          <w:p>
+            <w:pPr>
+              <w:widowControl w:val="0"/>
+              <w:numPr>
+                <w:ilvl w:val="0"/>
+                <w:numId w:val="6"/>
+              </w:numPr>
+              <w:pBdr/>
+              <w:spacing w:line="240" w:lineRule="auto"/>
+              <w:ind w:left="720" w:hanging="360"/>
+              <w:contextualSpacing w:val="1"/>
+              <w:rPr>
+                <w:u w:val="none"/>
+              </w:rPr>
+            </w:pPr>
+            <w:r>
+              <w:rPr>
+                <w:rtl w:val="0"/>
+              </w:rPr>
+              <w:t xml:space="preserve">Call</w:t>
+            </w:r>
+          </w:p>
+          <w:p>
+            <w:pPr>
+              <w:widowControl w:val="0"/>
+              <w:numPr>
+                <w:ilvl w:val="0"/>
+                <w:numId w:val="6"/>
+              </w:numPr>
+              <w:pBdr/>
+              <w:spacing w:line="240" w:lineRule="auto"/>
+              <w:ind w:left="720" w:hanging="360"/>
+              <w:contextualSpacing w:val="1"/>
+              <w:rPr>
+                <w:u w:val="none"/>
+              </w:rPr>
+            </w:pPr>
+            <w:r>
+              <w:rPr>
+                <w:rtl w:val="0"/>
+              </w:rPr>
+              <w:t xml:space="preserve">Raise</w:t>
+            </w:r>
+          </w:p>
+          <w:p>
+            <w:pPr>
+              <w:widowControl w:val="0"/>
+              <w:numPr>
+                <w:ilvl w:val="0"/>
+                <w:numId w:val="6"/>
               </w:numPr>
               <w:pBdr/>
               <w:spacing w:line="240" w:lineRule="auto"/>
@@ -6740,6 +6790,24 @@
     <w:p>
       <w:pPr>
         <w:pBdr/>
+        <w:ind w:firstLine="720"/>
+        <w:contextualSpacing w:val="0"/>
+        <w:rPr>
+          <w:i w:val="1"/>
+        </w:rPr>
+      </w:pPr>
+      <w:r>
+        <w:rPr>
+          <w:i w:val="1"/>
+          <w:rtl w:val="0"/>
+        </w:rPr>
+        <w:t xml:space="preserve">Precondition for all Flop scenarios:</w:t>
+      </w:r>
+    </w:p>
+    <w:p>
+      <w:pPr>
+        <w:pBdr/>
+        <w:ind w:firstLine="720"/>
         <w:contextualSpacing w:val="0"/>
         <w:rPr/>
       </w:pPr>
@@ -6747,7 +6815,7 @@
         <w:rPr>
           <w:rtl w:val="0"/>
         </w:rPr>
-        <w:t xml:space="preserve">Precondition - Preflop completed</w:t>
+        <w:t xml:space="preserve"> - Preflop completed</w:t>
       </w:r>
     </w:p>
     <w:p>
@@ -7187,7 +7255,7 @@
               <w:widowControl w:val="0"/>
               <w:numPr>
                 <w:ilvl w:val="0"/>
-                <w:numId w:val="12"/>
+                <w:numId w:val="9"/>
               </w:numPr>
               <w:pBdr/>
               <w:spacing w:line="240" w:lineRule="auto"/>
@@ -7209,7 +7277,7 @@
               <w:widowControl w:val="0"/>
               <w:numPr>
                 <w:ilvl w:val="0"/>
-                <w:numId w:val="12"/>
+                <w:numId w:val="9"/>
               </w:numPr>
               <w:pBdr/>
               <w:spacing w:line="240" w:lineRule="auto"/>
@@ -7231,7 +7299,7 @@
               <w:widowControl w:val="0"/>
               <w:numPr>
                 <w:ilvl w:val="0"/>
-                <w:numId w:val="12"/>
+                <w:numId w:val="9"/>
               </w:numPr>
               <w:pBdr/>
               <w:spacing w:line="240" w:lineRule="auto"/>
@@ -7387,7 +7455,7 @@
               <w:widowControl w:val="0"/>
               <w:numPr>
                 <w:ilvl w:val="0"/>
-                <w:numId w:val="4"/>
+                <w:numId w:val="3"/>
               </w:numPr>
               <w:pBdr/>
               <w:spacing w:line="240" w:lineRule="auto"/>
@@ -7409,7 +7477,7 @@
               <w:widowControl w:val="0"/>
               <w:numPr>
                 <w:ilvl w:val="0"/>
-                <w:numId w:val="4"/>
+                <w:numId w:val="3"/>
               </w:numPr>
               <w:pBdr/>
               <w:spacing w:line="240" w:lineRule="auto"/>
@@ -7431,7 +7499,7 @@
               <w:widowControl w:val="0"/>
               <w:numPr>
                 <w:ilvl w:val="0"/>
-                <w:numId w:val="4"/>
+                <w:numId w:val="3"/>
               </w:numPr>
               <w:pBdr/>
               <w:spacing w:line="240" w:lineRule="auto"/>
@@ -8636,6 +8704,24 @@
     <w:p>
       <w:pPr>
         <w:pBdr/>
+        <w:ind w:firstLine="720"/>
+        <w:contextualSpacing w:val="0"/>
+        <w:rPr>
+          <w:i w:val="1"/>
+        </w:rPr>
+      </w:pPr>
+      <w:r>
+        <w:rPr>
+          <w:i w:val="1"/>
+          <w:rtl w:val="0"/>
+        </w:rPr>
+        <w:t xml:space="preserve">Precondition for all Turn scenarios:</w:t>
+      </w:r>
+    </w:p>
+    <w:p>
+      <w:pPr>
+        <w:pBdr/>
+        <w:ind w:firstLine="720"/>
         <w:contextualSpacing w:val="0"/>
         <w:rPr/>
       </w:pPr>
@@ -8643,22 +8729,8 @@
         <w:rPr>
           <w:rtl w:val="0"/>
         </w:rPr>
-        <w:t xml:space="preserve">Precondition:</w:t>
+        <w:t xml:space="preserve">- </w:t>
       </w:r>
-    </w:p>
-    <w:p>
-      <w:pPr>
-        <w:numPr>
-          <w:ilvl w:val="0"/>
-          <w:numId w:val="9"/>
-        </w:numPr>
-        <w:pBdr/>
-        <w:ind w:left="720" w:hanging="360"/>
-        <w:contextualSpacing w:val="1"/>
-        <w:rPr>
-          <w:u w:val="none"/>
-        </w:rPr>
-      </w:pPr>
       <w:r>
         <w:rPr>
           <w:rtl w:val="0"/>
@@ -9103,7 +9175,7 @@
               <w:widowControl w:val="0"/>
               <w:numPr>
                 <w:ilvl w:val="0"/>
-                <w:numId w:val="12"/>
+                <w:numId w:val="9"/>
               </w:numPr>
               <w:pBdr/>
               <w:spacing w:line="240" w:lineRule="auto"/>
@@ -9123,7 +9195,7 @@
               <w:widowControl w:val="0"/>
               <w:numPr>
                 <w:ilvl w:val="0"/>
-                <w:numId w:val="12"/>
+                <w:numId w:val="9"/>
               </w:numPr>
               <w:pBdr/>
               <w:spacing w:line="240" w:lineRule="auto"/>
@@ -9143,7 +9215,7 @@
               <w:widowControl w:val="0"/>
               <w:numPr>
                 <w:ilvl w:val="0"/>
-                <w:numId w:val="12"/>
+                <w:numId w:val="9"/>
               </w:numPr>
               <w:pBdr/>
               <w:spacing w:line="240" w:lineRule="auto"/>
@@ -9297,7 +9369,7 @@
               <w:widowControl w:val="0"/>
               <w:numPr>
                 <w:ilvl w:val="0"/>
-                <w:numId w:val="4"/>
+                <w:numId w:val="3"/>
               </w:numPr>
               <w:pBdr/>
               <w:spacing w:line="240" w:lineRule="auto"/>
@@ -9317,7 +9389,7 @@
               <w:widowControl w:val="0"/>
               <w:numPr>
                 <w:ilvl w:val="0"/>
-                <w:numId w:val="4"/>
+                <w:numId w:val="3"/>
               </w:numPr>
               <w:pBdr/>
               <w:spacing w:line="240" w:lineRule="auto"/>
@@ -9337,7 +9409,7 @@
               <w:widowControl w:val="0"/>
               <w:numPr>
                 <w:ilvl w:val="0"/>
-                <w:numId w:val="4"/>
+                <w:numId w:val="3"/>
               </w:numPr>
               <w:pBdr/>
               <w:spacing w:line="240" w:lineRule="auto"/>
@@ -10550,6 +10622,24 @@
     <w:p>
       <w:pPr>
         <w:pBdr/>
+        <w:ind w:firstLine="720"/>
+        <w:contextualSpacing w:val="0"/>
+        <w:rPr>
+          <w:i w:val="1"/>
+        </w:rPr>
+      </w:pPr>
+      <w:r>
+        <w:rPr>
+          <w:i w:val="1"/>
+          <w:rtl w:val="0"/>
+        </w:rPr>
+        <w:t xml:space="preserve">Precondition for all River scenarios:</w:t>
+      </w:r>
+    </w:p>
+    <w:p>
+      <w:pPr>
+        <w:pBdr/>
+        <w:ind w:firstLine="720"/>
         <w:contextualSpacing w:val="0"/>
         <w:rPr/>
       </w:pPr>
@@ -10557,22 +10647,8 @@
         <w:rPr>
           <w:rtl w:val="0"/>
         </w:rPr>
-        <w:t xml:space="preserve">Precondition:</w:t>
+        <w:t xml:space="preserve">- </w:t>
       </w:r>
-    </w:p>
-    <w:p>
-      <w:pPr>
-        <w:numPr>
-          <w:ilvl w:val="0"/>
-          <w:numId w:val="5"/>
-        </w:numPr>
-        <w:pBdr/>
-        <w:ind w:left="720" w:hanging="360"/>
-        <w:contextualSpacing w:val="1"/>
-        <w:rPr>
-          <w:u w:val="none"/>
-        </w:rPr>
-      </w:pPr>
       <w:r>
         <w:rPr>
           <w:rtl w:val="0"/>
@@ -11017,7 +11093,7 @@
               <w:widowControl w:val="0"/>
               <w:numPr>
                 <w:ilvl w:val="0"/>
-                <w:numId w:val="12"/>
+                <w:numId w:val="9"/>
               </w:numPr>
               <w:pBdr/>
               <w:spacing w:line="240" w:lineRule="auto"/>
@@ -11037,7 +11113,7 @@
               <w:widowControl w:val="0"/>
               <w:numPr>
                 <w:ilvl w:val="0"/>
-                <w:numId w:val="12"/>
+                <w:numId w:val="9"/>
               </w:numPr>
               <w:pBdr/>
               <w:spacing w:line="240" w:lineRule="auto"/>
@@ -11057,7 +11133,7 @@
               <w:widowControl w:val="0"/>
               <w:numPr>
                 <w:ilvl w:val="0"/>
-                <w:numId w:val="12"/>
+                <w:numId w:val="9"/>
               </w:numPr>
               <w:pBdr/>
               <w:spacing w:line="240" w:lineRule="auto"/>
@@ -11211,7 +11287,7 @@
               <w:widowControl w:val="0"/>
               <w:numPr>
                 <w:ilvl w:val="0"/>
-                <w:numId w:val="4"/>
+                <w:numId w:val="3"/>
               </w:numPr>
               <w:pBdr/>
               <w:spacing w:line="240" w:lineRule="auto"/>
@@ -11231,7 +11307,7 @@
               <w:widowControl w:val="0"/>
               <w:numPr>
                 <w:ilvl w:val="0"/>
-                <w:numId w:val="4"/>
+                <w:numId w:val="3"/>
               </w:numPr>
               <w:pBdr/>
               <w:spacing w:line="240" w:lineRule="auto"/>
@@ -11251,7 +11327,7 @@
               <w:widowControl w:val="0"/>
               <w:numPr>
                 <w:ilvl w:val="0"/>
-                <w:numId w:val="4"/>
+                <w:numId w:val="3"/>
               </w:numPr>
               <w:pBdr/>
               <w:spacing w:line="240" w:lineRule="auto"/>
@@ -12440,6 +12516,24 @@
     <w:p>
       <w:pPr>
         <w:pBdr/>
+        <w:ind w:firstLine="720"/>
+        <w:contextualSpacing w:val="0"/>
+        <w:rPr>
+          <w:i w:val="1"/>
+        </w:rPr>
+      </w:pPr>
+      <w:r>
+        <w:rPr>
+          <w:i w:val="1"/>
+          <w:rtl w:val="0"/>
+        </w:rPr>
+        <w:t xml:space="preserve">Precondition for all Showdown scenarios:</w:t>
+      </w:r>
+    </w:p>
+    <w:p>
+      <w:pPr>
+        <w:pBdr/>
+        <w:ind w:firstLine="720"/>
         <w:contextualSpacing w:val="0"/>
         <w:rPr/>
       </w:pPr>
@@ -12447,27 +12541,26 @@
         <w:rPr>
           <w:rtl w:val="0"/>
         </w:rPr>
-        <w:t xml:space="preserve">Precondition:</w:t>
+        <w:t xml:space="preserve">- </w:t>
+      </w:r>
+      <w:r>
+        <w:rPr>
+          <w:rtl w:val="0"/>
+        </w:rPr>
+        <w:t xml:space="preserve">River stage completed or all in called.</w:t>
       </w:r>
     </w:p>
     <w:p>
       <w:pPr>
-        <w:numPr>
-          <w:ilvl w:val="0"/>
-          <w:numId w:val="1"/>
-        </w:numPr>
         <w:pBdr/>
-        <w:ind w:left="720" w:hanging="360"/>
-        <w:contextualSpacing w:val="1"/>
-        <w:rPr>
-          <w:u w:val="none"/>
-        </w:rPr>
+        <w:ind w:firstLine="720"/>
+        <w:contextualSpacing w:val="0"/>
+        <w:rPr/>
       </w:pPr>
       <w:r>
         <w:rPr>
           <w:rtl w:val="0"/>
         </w:rPr>
-        <w:t xml:space="preserve">River stage completed</w:t>
       </w:r>
     </w:p>
     <w:tbl>
@@ -18120,6 +18213,30 @@
     </w:p>
     <w:p>
       <w:pPr>
+        <w:pBdr/>
+        <w:contextualSpacing w:val="0"/>
+        <w:rPr/>
+      </w:pPr>
+      <w:r>
+        <w:rPr>
+          <w:rtl w:val="0"/>
+        </w:rPr>
+      </w:r>
+    </w:p>
+    <w:p>
+      <w:pPr>
+        <w:pBdr/>
+        <w:contextualSpacing w:val="0"/>
+        <w:rPr/>
+      </w:pPr>
+      <w:r>
+        <w:rPr>
+          <w:rtl w:val="0"/>
+        </w:rPr>
+      </w:r>
+    </w:p>
+    <w:p>
+      <w:pPr>
         <w:pStyle w:val="Heading4"/>
         <w:pBdr/>
         <w:contextualSpacing w:val="0"/>
@@ -18771,7 +18888,7 @@
               <w:widowControl w:val="0"/>
               <w:numPr>
                 <w:ilvl w:val="0"/>
-                <w:numId w:val="10"/>
+                <w:numId w:val="7"/>
               </w:numPr>
               <w:pBdr/>
               <w:spacing w:line="240" w:lineRule="auto"/>
@@ -18941,7 +19058,7 @@
               <w:widowControl w:val="0"/>
               <w:numPr>
                 <w:ilvl w:val="0"/>
-                <w:numId w:val="10"/>
+                <w:numId w:val="7"/>
               </w:numPr>
               <w:pBdr/>
               <w:spacing w:line="240" w:lineRule="auto"/>
@@ -19000,41 +19117,50 @@
     </w:p>
     <w:p>
       <w:pPr>
-        <w:pStyle w:val="Heading3"/>
-        <w:pBdr/>
-        <w:contextualSpacing w:val="0"/>
-        <w:rPr/>
-      </w:pPr>
-      <w:bookmarkStart w:colFirst="0" w:colLast="0" w:name="_3qulc9xoxixl" w:id="19"/>
-      <w:bookmarkEnd w:id="19"/>
-      <w:r>
-        <w:rPr>
-          <w:rtl w:val="0"/>
-        </w:rPr>
-        <w:t xml:space="preserve">Game Objects</w:t>
-      </w:r>
-    </w:p>
-    <w:p>
-      <w:pPr>
         <w:pStyle w:val="Heading4"/>
         <w:pBdr/>
         <w:contextualSpacing w:val="0"/>
         <w:rPr/>
       </w:pPr>
-      <w:bookmarkStart w:colFirst="0" w:colLast="0" w:name="_kzfm4r6m5psc" w:id="20"/>
-      <w:bookmarkEnd w:id="20"/>
+      <w:bookmarkStart w:colFirst="0" w:colLast="0" w:name="_frzdjjdkpq5l" w:id="19"/>
+      <w:bookmarkEnd w:id="19"/>
       <w:r>
         <w:rPr>
           <w:b w:val="1"/>
           <w:rtl w:val="0"/>
         </w:rPr>
-        <w:t xml:space="preserve">Feature:</w:t>
+        <w:t xml:space="preserve">Feature</w:t>
       </w:r>
       <w:r>
         <w:rPr>
           <w:rtl w:val="0"/>
         </w:rPr>
-        <w:t xml:space="preserve"> Cards</w:t>
+        <w:t xml:space="preserve">: All In</w:t>
+      </w:r>
+    </w:p>
+    <w:p>
+      <w:pPr>
+        <w:pBdr/>
+        <w:contextualSpacing w:val="0"/>
+        <w:rPr/>
+      </w:pPr>
+      <w:r>
+        <w:rPr>
+          <w:rtl w:val="0"/>
+        </w:rPr>
+        <w:t xml:space="preserve">All In - extends bet/raise features</w:t>
+      </w:r>
+    </w:p>
+    <w:p>
+      <w:pPr>
+        <w:pBdr/>
+        <w:contextualSpacing w:val="0"/>
+        <w:rPr/>
+      </w:pPr>
+      <w:r>
+        <w:rPr>
+          <w:rtl w:val="0"/>
+        </w:rPr>
       </w:r>
     </w:p>
     <w:tbl>
@@ -19240,119 +19366,101 @@
               <w:rPr>
                 <w:rtl w:val="0"/>
               </w:rPr>
-              <w:t xml:space="preserve">Valid Card - value</w:t>
-            </w:r>
-          </w:p>
-        </w:tc>
-        <w:tc>
-          <w:tcPr>
-            <w:shd w:fill="ffffff"/>
-            <w:tcMar>
-              <w:top w:w="100.0" w:type="dxa"/>
-              <w:left w:w="100.0" w:type="dxa"/>
-              <w:bottom w:w="100.0" w:type="dxa"/>
-              <w:right w:w="100.0" w:type="dxa"/>
-            </w:tcMar>
-          </w:tcPr>
-          <w:p>
-            <w:pPr>
-              <w:widowControl w:val="0"/>
-              <w:pBdr/>
-              <w:spacing w:line="240" w:lineRule="auto"/>
-              <w:contextualSpacing w:val="0"/>
-              <w:rPr>
-                <w:b w:val="1"/>
-              </w:rPr>
-            </w:pPr>
-            <w:r>
-              <w:rPr>
-                <w:rtl w:val="0"/>
-              </w:rPr>
-            </w:r>
-          </w:p>
-        </w:tc>
-        <w:tc>
-          <w:tcPr>
-            <w:shd w:fill="ffffff"/>
-            <w:tcMar>
-              <w:top w:w="100.0" w:type="dxa"/>
-              <w:left w:w="100.0" w:type="dxa"/>
-              <w:bottom w:w="100.0" w:type="dxa"/>
-              <w:right w:w="100.0" w:type="dxa"/>
-            </w:tcMar>
-          </w:tcPr>
-          <w:p>
-            <w:pPr>
-              <w:widowControl w:val="0"/>
-              <w:pBdr/>
-              <w:spacing w:line="240" w:lineRule="auto"/>
-              <w:contextualSpacing w:val="0"/>
-              <w:rPr>
-                <w:b w:val="1"/>
-              </w:rPr>
-            </w:pPr>
-            <w:r>
-              <w:rPr>
-                <w:rtl w:val="0"/>
-              </w:rPr>
-            </w:r>
-          </w:p>
-        </w:tc>
-        <w:tc>
-          <w:tcPr>
-            <w:shd w:fill="ffffff"/>
-            <w:tcMar>
-              <w:top w:w="100.0" w:type="dxa"/>
-              <w:left w:w="100.0" w:type="dxa"/>
-              <w:bottom w:w="100.0" w:type="dxa"/>
-              <w:right w:w="100.0" w:type="dxa"/>
-            </w:tcMar>
-          </w:tcPr>
-          <w:p>
-            <w:pPr>
-              <w:widowControl w:val="0"/>
-              <w:pBdr/>
-              <w:spacing w:line="240" w:lineRule="auto"/>
-              <w:contextualSpacing w:val="0"/>
-              <w:rPr/>
-            </w:pPr>
-            <w:r>
-              <w:rPr>
-                <w:rtl w:val="0"/>
-              </w:rPr>
-              <w:t xml:space="preserve">Valid card should one value of the following:</w:t>
-            </w:r>
-          </w:p>
-          <w:p>
-            <w:pPr>
-              <w:widowControl w:val="0"/>
-              <w:numPr>
-                <w:ilvl w:val="0"/>
-                <w:numId w:val="2"/>
-              </w:numPr>
-              <w:pBdr/>
-              <w:spacing w:line="240" w:lineRule="auto"/>
-              <w:ind w:left="720" w:hanging="360"/>
-              <w:contextualSpacing w:val="1"/>
-              <w:rPr>
-                <w:u w:val="none"/>
-              </w:rPr>
-            </w:pPr>
-            <w:r>
-              <w:rPr>
-                <w:rtl w:val="0"/>
-              </w:rPr>
-              <w:t xml:space="preserve">2,3,4,5,6,7,8,9,10,J,Q,K,A</w:t>
-            </w:r>
-          </w:p>
-          <w:p>
-            <w:pPr>
-              <w:widowControl w:val="0"/>
-              <w:pBdr/>
-              <w:spacing w:line="240" w:lineRule="auto"/>
-              <w:contextualSpacing w:val="0"/>
-              <w:rPr/>
-            </w:pPr>
+              <w:t xml:space="preserve">User clicks on all in - AI and User have equal amount of chips</w:t>
+            </w:r>
+          </w:p>
+        </w:tc>
+        <w:tc>
+          <w:tcPr>
+            <w:shd w:fill="ffffff"/>
+            <w:tcMar>
+              <w:top w:w="100.0" w:type="dxa"/>
+              <w:left w:w="100.0" w:type="dxa"/>
+              <w:bottom w:w="100.0" w:type="dxa"/>
+              <w:right w:w="100.0" w:type="dxa"/>
+            </w:tcMar>
+          </w:tcPr>
+          <w:p>
+            <w:pPr>
+              <w:widowControl w:val="0"/>
+              <w:pBdr/>
+              <w:spacing w:line="240" w:lineRule="auto"/>
+              <w:contextualSpacing w:val="0"/>
+              <w:rPr/>
+            </w:pPr>
+            <w:r>
+              <w:rPr>
+                <w:rtl w:val="0"/>
+              </w:rPr>
+              <w:t xml:space="preserve">AI and user have equal amount of chips</w:t>
+            </w:r>
+          </w:p>
+        </w:tc>
+        <w:tc>
+          <w:tcPr>
+            <w:shd w:fill="ffffff"/>
+            <w:tcMar>
+              <w:top w:w="100.0" w:type="dxa"/>
+              <w:left w:w="100.0" w:type="dxa"/>
+              <w:bottom w:w="100.0" w:type="dxa"/>
+              <w:right w:w="100.0" w:type="dxa"/>
+            </w:tcMar>
+          </w:tcPr>
+          <w:p>
+            <w:pPr>
+              <w:widowControl w:val="0"/>
+              <w:pBdr/>
+              <w:spacing w:line="240" w:lineRule="auto"/>
+              <w:contextualSpacing w:val="0"/>
+              <w:rPr/>
+            </w:pPr>
+            <w:r>
+              <w:rPr>
+                <w:rtl w:val="0"/>
+              </w:rPr>
+              <w:t xml:space="preserve">User clicks option to go All In.</w:t>
+            </w:r>
+          </w:p>
+        </w:tc>
+        <w:tc>
+          <w:tcPr>
+            <w:shd w:fill="ffffff"/>
+            <w:tcMar>
+              <w:top w:w="100.0" w:type="dxa"/>
+              <w:left w:w="100.0" w:type="dxa"/>
+              <w:bottom w:w="100.0" w:type="dxa"/>
+              <w:right w:w="100.0" w:type="dxa"/>
+            </w:tcMar>
+          </w:tcPr>
+          <w:p>
+            <w:pPr>
+              <w:widowControl w:val="0"/>
+              <w:pBdr/>
+              <w:spacing w:line="240" w:lineRule="auto"/>
+              <w:contextualSpacing w:val="0"/>
+              <w:rPr/>
+            </w:pPr>
+            <w:r>
+              <w:rPr>
+                <w:rtl w:val="0"/>
+              </w:rPr>
+              <w:t xml:space="preserve">The amount that the user bet all in should be removed from the user stack (i.e. stack should be zero).</w:t>
+            </w:r>
+          </w:p>
+          <w:p>
+            <w:pPr>
+              <w:widowControl w:val="0"/>
+              <w:pBdr/>
+              <w:spacing w:line="240" w:lineRule="auto"/>
+              <w:contextualSpacing w:val="0"/>
+              <w:rPr/>
+            </w:pPr>
+            <w:r>
+              <w:rPr>
+                <w:rtl w:val="0"/>
+              </w:rPr>
+              <w:t xml:space="preserve">The contribution should be added to the total pot. </w:t>
+            </w:r>
             <w:r>
               <w:rPr>
                 <w:rtl w:val="0"/>
@@ -19411,109 +19519,100 @@
               <w:rPr>
                 <w:rtl w:val="0"/>
               </w:rPr>
-              <w:t xml:space="preserve">Valid Card - suit</w:t>
-            </w:r>
-          </w:p>
-        </w:tc>
-        <w:tc>
-          <w:tcPr>
-            <w:shd w:fill="ffffff"/>
-            <w:tcMar>
-              <w:top w:w="100.0" w:type="dxa"/>
-              <w:left w:w="100.0" w:type="dxa"/>
-              <w:bottom w:w="100.0" w:type="dxa"/>
-              <w:right w:w="100.0" w:type="dxa"/>
-            </w:tcMar>
-          </w:tcPr>
-          <w:p>
-            <w:pPr>
-              <w:widowControl w:val="0"/>
-              <w:pBdr/>
-              <w:spacing w:line="240" w:lineRule="auto"/>
-              <w:contextualSpacing w:val="0"/>
-              <w:rPr>
-                <w:b w:val="1"/>
-              </w:rPr>
-            </w:pPr>
-            <w:r>
-              <w:rPr>
-                <w:rtl w:val="0"/>
-              </w:rPr>
-            </w:r>
-          </w:p>
-        </w:tc>
-        <w:tc>
-          <w:tcPr>
-            <w:shd w:fill="ffffff"/>
-            <w:tcMar>
-              <w:top w:w="100.0" w:type="dxa"/>
-              <w:left w:w="100.0" w:type="dxa"/>
-              <w:bottom w:w="100.0" w:type="dxa"/>
-              <w:right w:w="100.0" w:type="dxa"/>
-            </w:tcMar>
-          </w:tcPr>
-          <w:p>
-            <w:pPr>
-              <w:widowControl w:val="0"/>
-              <w:pBdr/>
-              <w:spacing w:line="240" w:lineRule="auto"/>
-              <w:contextualSpacing w:val="0"/>
-              <w:rPr>
-                <w:b w:val="1"/>
-              </w:rPr>
-            </w:pPr>
-            <w:r>
-              <w:rPr>
-                <w:rtl w:val="0"/>
-              </w:rPr>
-            </w:r>
-          </w:p>
-        </w:tc>
-        <w:tc>
-          <w:tcPr>
-            <w:shd w:fill="ffffff"/>
-            <w:tcMar>
-              <w:top w:w="100.0" w:type="dxa"/>
-              <w:left w:w="100.0" w:type="dxa"/>
-              <w:bottom w:w="100.0" w:type="dxa"/>
-              <w:right w:w="100.0" w:type="dxa"/>
-            </w:tcMar>
-          </w:tcPr>
-          <w:p>
-            <w:pPr>
-              <w:widowControl w:val="0"/>
-              <w:pBdr/>
-              <w:spacing w:line="240" w:lineRule="auto"/>
-              <w:contextualSpacing w:val="0"/>
-              <w:rPr/>
-            </w:pPr>
-            <w:r>
-              <w:rPr>
-                <w:rtl w:val="0"/>
-              </w:rPr>
-              <w:t xml:space="preserve">Valid card should have one suit of one of the following:</w:t>
-            </w:r>
-          </w:p>
-          <w:p>
-            <w:pPr>
-              <w:widowControl w:val="0"/>
-              <w:numPr>
-                <w:ilvl w:val="0"/>
-                <w:numId w:val="6"/>
-              </w:numPr>
-              <w:pBdr/>
-              <w:spacing w:line="240" w:lineRule="auto"/>
-              <w:ind w:left="720" w:hanging="360"/>
-              <w:contextualSpacing w:val="1"/>
-              <w:rPr>
-                <w:u w:val="none"/>
-              </w:rPr>
-            </w:pPr>
-            <w:r>
-              <w:rPr>
-                <w:rtl w:val="0"/>
-              </w:rPr>
-              <w:t xml:space="preserve">Hearts, Spades, Clubs, Diamonds</w:t>
+              <w:t xml:space="preserve">User clicks on all in - User has greater amount of chips than AI</w:t>
+            </w:r>
+          </w:p>
+        </w:tc>
+        <w:tc>
+          <w:tcPr>
+            <w:shd w:fill="ffffff"/>
+            <w:tcMar>
+              <w:top w:w="100.0" w:type="dxa"/>
+              <w:left w:w="100.0" w:type="dxa"/>
+              <w:bottom w:w="100.0" w:type="dxa"/>
+              <w:right w:w="100.0" w:type="dxa"/>
+            </w:tcMar>
+          </w:tcPr>
+          <w:p>
+            <w:pPr>
+              <w:widowControl w:val="0"/>
+              <w:pBdr/>
+              <w:spacing w:line="240" w:lineRule="auto"/>
+              <w:contextualSpacing w:val="0"/>
+              <w:rPr/>
+            </w:pPr>
+            <w:r>
+              <w:rPr>
+                <w:rtl w:val="0"/>
+              </w:rPr>
+              <w:t xml:space="preserve">User has more chips than the AI </w:t>
+            </w:r>
+          </w:p>
+        </w:tc>
+        <w:tc>
+          <w:tcPr>
+            <w:shd w:fill="ffffff"/>
+            <w:tcMar>
+              <w:top w:w="100.0" w:type="dxa"/>
+              <w:left w:w="100.0" w:type="dxa"/>
+              <w:bottom w:w="100.0" w:type="dxa"/>
+              <w:right w:w="100.0" w:type="dxa"/>
+            </w:tcMar>
+          </w:tcPr>
+          <w:p>
+            <w:pPr>
+              <w:widowControl w:val="0"/>
+              <w:pBdr/>
+              <w:spacing w:line="240" w:lineRule="auto"/>
+              <w:contextualSpacing w:val="0"/>
+              <w:rPr/>
+            </w:pPr>
+            <w:r>
+              <w:rPr>
+                <w:rtl w:val="0"/>
+              </w:rPr>
+              <w:t xml:space="preserve">User clicks option to go All In.</w:t>
+            </w:r>
+          </w:p>
+        </w:tc>
+        <w:tc>
+          <w:tcPr>
+            <w:shd w:fill="ffffff"/>
+            <w:tcMar>
+              <w:top w:w="100.0" w:type="dxa"/>
+              <w:left w:w="100.0" w:type="dxa"/>
+              <w:bottom w:w="100.0" w:type="dxa"/>
+              <w:right w:w="100.0" w:type="dxa"/>
+            </w:tcMar>
+          </w:tcPr>
+          <w:p>
+            <w:pPr>
+              <w:widowControl w:val="0"/>
+              <w:pBdr/>
+              <w:spacing w:line="240" w:lineRule="auto"/>
+              <w:contextualSpacing w:val="0"/>
+              <w:rPr/>
+            </w:pPr>
+            <w:r>
+              <w:rPr>
+                <w:rtl w:val="0"/>
+              </w:rPr>
+              <w:t xml:space="preserve">The amount that the AI has should be removed from the user stack.</w:t>
+            </w:r>
+          </w:p>
+          <w:p>
+            <w:pPr>
+              <w:widowControl w:val="0"/>
+              <w:pBdr/>
+              <w:spacing w:line="240" w:lineRule="auto"/>
+              <w:contextualSpacing w:val="0"/>
+              <w:rPr/>
+            </w:pPr>
+            <w:r>
+              <w:rPr>
+                <w:rtl w:val="0"/>
+              </w:rPr>
+              <w:t xml:space="preserve">The contribution should be added to the pot.</w:t>
             </w:r>
           </w:p>
         </w:tc>
@@ -19568,87 +19667,100 @@
               <w:rPr>
                 <w:rtl w:val="0"/>
               </w:rPr>
-              <w:t xml:space="preserve">Valid Cards in a hand</w:t>
-            </w:r>
-          </w:p>
-        </w:tc>
-        <w:tc>
-          <w:tcPr>
-            <w:shd w:fill="ffffff"/>
-            <w:tcMar>
-              <w:top w:w="100.0" w:type="dxa"/>
-              <w:left w:w="100.0" w:type="dxa"/>
-              <w:bottom w:w="100.0" w:type="dxa"/>
-              <w:right w:w="100.0" w:type="dxa"/>
-            </w:tcMar>
-          </w:tcPr>
-          <w:p>
-            <w:pPr>
-              <w:widowControl w:val="0"/>
-              <w:pBdr/>
-              <w:spacing w:line="240" w:lineRule="auto"/>
-              <w:contextualSpacing w:val="0"/>
-              <w:rPr>
-                <w:b w:val="1"/>
-              </w:rPr>
-            </w:pPr>
-            <w:r>
-              <w:rPr>
-                <w:rtl w:val="0"/>
-              </w:rPr>
-            </w:r>
-          </w:p>
-        </w:tc>
-        <w:tc>
-          <w:tcPr>
-            <w:shd w:fill="ffffff"/>
-            <w:tcMar>
-              <w:top w:w="100.0" w:type="dxa"/>
-              <w:left w:w="100.0" w:type="dxa"/>
-              <w:bottom w:w="100.0" w:type="dxa"/>
-              <w:right w:w="100.0" w:type="dxa"/>
-            </w:tcMar>
-          </w:tcPr>
-          <w:p>
-            <w:pPr>
-              <w:widowControl w:val="0"/>
-              <w:pBdr/>
-              <w:spacing w:line="240" w:lineRule="auto"/>
-              <w:contextualSpacing w:val="0"/>
-              <w:rPr>
-                <w:b w:val="1"/>
-              </w:rPr>
-            </w:pPr>
-            <w:r>
-              <w:rPr>
-                <w:rtl w:val="0"/>
-              </w:rPr>
-            </w:r>
-          </w:p>
-        </w:tc>
-        <w:tc>
-          <w:tcPr>
-            <w:shd w:fill="ffffff"/>
-            <w:tcMar>
-              <w:top w:w="100.0" w:type="dxa"/>
-              <w:left w:w="100.0" w:type="dxa"/>
-              <w:bottom w:w="100.0" w:type="dxa"/>
-              <w:right w:w="100.0" w:type="dxa"/>
-            </w:tcMar>
-          </w:tcPr>
-          <w:p>
-            <w:pPr>
-              <w:widowControl w:val="0"/>
-              <w:pBdr/>
-              <w:spacing w:line="240" w:lineRule="auto"/>
-              <w:contextualSpacing w:val="0"/>
-              <w:rPr/>
-            </w:pPr>
-            <w:r>
-              <w:rPr>
-                <w:rtl w:val="0"/>
-              </w:rPr>
-              <w:t xml:space="preserve">No two cards equivalent in both suit and value may appear in one hand.</w:t>
+              <w:t xml:space="preserve">User clicks on all in - AI has greater amount of chips than User</w:t>
+            </w:r>
+          </w:p>
+        </w:tc>
+        <w:tc>
+          <w:tcPr>
+            <w:shd w:fill="ffffff"/>
+            <w:tcMar>
+              <w:top w:w="100.0" w:type="dxa"/>
+              <w:left w:w="100.0" w:type="dxa"/>
+              <w:bottom w:w="100.0" w:type="dxa"/>
+              <w:right w:w="100.0" w:type="dxa"/>
+            </w:tcMar>
+          </w:tcPr>
+          <w:p>
+            <w:pPr>
+              <w:widowControl w:val="0"/>
+              <w:pBdr/>
+              <w:spacing w:line="240" w:lineRule="auto"/>
+              <w:contextualSpacing w:val="0"/>
+              <w:rPr/>
+            </w:pPr>
+            <w:r>
+              <w:rPr>
+                <w:rtl w:val="0"/>
+              </w:rPr>
+              <w:t xml:space="preserve">AI has more chips than the User</w:t>
+            </w:r>
+          </w:p>
+        </w:tc>
+        <w:tc>
+          <w:tcPr>
+            <w:shd w:fill="ffffff"/>
+            <w:tcMar>
+              <w:top w:w="100.0" w:type="dxa"/>
+              <w:left w:w="100.0" w:type="dxa"/>
+              <w:bottom w:w="100.0" w:type="dxa"/>
+              <w:right w:w="100.0" w:type="dxa"/>
+            </w:tcMar>
+          </w:tcPr>
+          <w:p>
+            <w:pPr>
+              <w:widowControl w:val="0"/>
+              <w:pBdr/>
+              <w:spacing w:line="240" w:lineRule="auto"/>
+              <w:contextualSpacing w:val="0"/>
+              <w:rPr/>
+            </w:pPr>
+            <w:r>
+              <w:rPr>
+                <w:rtl w:val="0"/>
+              </w:rPr>
+              <w:t xml:space="preserve">User clicks option to go All In.</w:t>
+            </w:r>
+          </w:p>
+        </w:tc>
+        <w:tc>
+          <w:tcPr>
+            <w:shd w:fill="ffffff"/>
+            <w:tcMar>
+              <w:top w:w="100.0" w:type="dxa"/>
+              <w:left w:w="100.0" w:type="dxa"/>
+              <w:bottom w:w="100.0" w:type="dxa"/>
+              <w:right w:w="100.0" w:type="dxa"/>
+            </w:tcMar>
+          </w:tcPr>
+          <w:p>
+            <w:pPr>
+              <w:widowControl w:val="0"/>
+              <w:pBdr/>
+              <w:spacing w:line="240" w:lineRule="auto"/>
+              <w:contextualSpacing w:val="0"/>
+              <w:rPr/>
+            </w:pPr>
+            <w:r>
+              <w:rPr>
+                <w:rtl w:val="0"/>
+              </w:rPr>
+              <w:t xml:space="preserve">The amount that the User has should be removed from the user stack (i.e. user stack should be zero).</w:t>
+            </w:r>
+          </w:p>
+          <w:p>
+            <w:pPr>
+              <w:widowControl w:val="0"/>
+              <w:pBdr/>
+              <w:spacing w:line="240" w:lineRule="auto"/>
+              <w:contextualSpacing w:val="0"/>
+              <w:rPr/>
+            </w:pPr>
+            <w:r>
+              <w:rPr>
+                <w:rtl w:val="0"/>
+              </w:rPr>
+              <w:t xml:space="preserve">The contribution should be added to the pot.</w:t>
             </w:r>
           </w:p>
         </w:tc>
@@ -19695,25 +19807,18 @@
     </w:p>
     <w:p>
       <w:pPr>
-        <w:pStyle w:val="Heading4"/>
+        <w:pStyle w:val="Heading3"/>
         <w:pBdr/>
         <w:contextualSpacing w:val="0"/>
         <w:rPr/>
       </w:pPr>
-      <w:bookmarkStart w:colFirst="0" w:colLast="0" w:name="_o2plmcws1pov" w:id="21"/>
-      <w:bookmarkEnd w:id="21"/>
-      <w:r>
-        <w:rPr>
-          <w:b w:val="1"/>
-          <w:rtl w:val="0"/>
-        </w:rPr>
-        <w:t xml:space="preserve">Feature: </w:t>
-      </w:r>
+      <w:bookmarkStart w:colFirst="0" w:colLast="0" w:name="_3qulc9xoxixl" w:id="20"/>
+      <w:bookmarkEnd w:id="20"/>
       <w:r>
         <w:rPr>
           <w:rtl w:val="0"/>
         </w:rPr>
-        <w:t xml:space="preserve">Stacks</w:t>
+        <w:t xml:space="preserve">Game Objects</w:t>
       </w:r>
     </w:p>
     <w:p>
@@ -19723,12 +19828,20 @@
         <w:contextualSpacing w:val="0"/>
         <w:rPr/>
       </w:pPr>
-      <w:bookmarkStart w:colFirst="0" w:colLast="0" w:name="_u996ij7hw56j" w:id="22"/>
-      <w:bookmarkEnd w:id="22"/>
+      <w:bookmarkStart w:colFirst="0" w:colLast="0" w:name="_kzfm4r6m5psc" w:id="21"/>
+      <w:bookmarkEnd w:id="21"/>
+      <w:r>
+        <w:rPr>
+          <w:b w:val="1"/>
+          <w:rtl w:val="0"/>
+        </w:rPr>
+        <w:t xml:space="preserve">Feature:</w:t>
+      </w:r>
       <w:r>
         <w:rPr>
           <w:rtl w:val="0"/>
         </w:rPr>
+        <w:t xml:space="preserve"> Cards</w:t>
       </w:r>
     </w:p>
     <w:tbl>
@@ -19934,6 +20047,700 @@
               <w:rPr>
                 <w:rtl w:val="0"/>
               </w:rPr>
+              <w:t xml:space="preserve">Valid Card - value</w:t>
+            </w:r>
+          </w:p>
+        </w:tc>
+        <w:tc>
+          <w:tcPr>
+            <w:shd w:fill="ffffff"/>
+            <w:tcMar>
+              <w:top w:w="100.0" w:type="dxa"/>
+              <w:left w:w="100.0" w:type="dxa"/>
+              <w:bottom w:w="100.0" w:type="dxa"/>
+              <w:right w:w="100.0" w:type="dxa"/>
+            </w:tcMar>
+          </w:tcPr>
+          <w:p>
+            <w:pPr>
+              <w:widowControl w:val="0"/>
+              <w:pBdr/>
+              <w:spacing w:line="240" w:lineRule="auto"/>
+              <w:contextualSpacing w:val="0"/>
+              <w:rPr>
+                <w:b w:val="1"/>
+              </w:rPr>
+            </w:pPr>
+            <w:r>
+              <w:rPr>
+                <w:rtl w:val="0"/>
+              </w:rPr>
+            </w:r>
+          </w:p>
+        </w:tc>
+        <w:tc>
+          <w:tcPr>
+            <w:shd w:fill="ffffff"/>
+            <w:tcMar>
+              <w:top w:w="100.0" w:type="dxa"/>
+              <w:left w:w="100.0" w:type="dxa"/>
+              <w:bottom w:w="100.0" w:type="dxa"/>
+              <w:right w:w="100.0" w:type="dxa"/>
+            </w:tcMar>
+          </w:tcPr>
+          <w:p>
+            <w:pPr>
+              <w:widowControl w:val="0"/>
+              <w:pBdr/>
+              <w:spacing w:line="240" w:lineRule="auto"/>
+              <w:contextualSpacing w:val="0"/>
+              <w:rPr>
+                <w:b w:val="1"/>
+              </w:rPr>
+            </w:pPr>
+            <w:r>
+              <w:rPr>
+                <w:rtl w:val="0"/>
+              </w:rPr>
+            </w:r>
+          </w:p>
+        </w:tc>
+        <w:tc>
+          <w:tcPr>
+            <w:shd w:fill="ffffff"/>
+            <w:tcMar>
+              <w:top w:w="100.0" w:type="dxa"/>
+              <w:left w:w="100.0" w:type="dxa"/>
+              <w:bottom w:w="100.0" w:type="dxa"/>
+              <w:right w:w="100.0" w:type="dxa"/>
+            </w:tcMar>
+          </w:tcPr>
+          <w:p>
+            <w:pPr>
+              <w:widowControl w:val="0"/>
+              <w:pBdr/>
+              <w:spacing w:line="240" w:lineRule="auto"/>
+              <w:contextualSpacing w:val="0"/>
+              <w:rPr/>
+            </w:pPr>
+            <w:r>
+              <w:rPr>
+                <w:rtl w:val="0"/>
+              </w:rPr>
+              <w:t xml:space="preserve">Valid card should one value of the following:</w:t>
+            </w:r>
+          </w:p>
+          <w:p>
+            <w:pPr>
+              <w:widowControl w:val="0"/>
+              <w:numPr>
+                <w:ilvl w:val="0"/>
+                <w:numId w:val="1"/>
+              </w:numPr>
+              <w:pBdr/>
+              <w:spacing w:line="240" w:lineRule="auto"/>
+              <w:ind w:left="720" w:hanging="360"/>
+              <w:contextualSpacing w:val="1"/>
+              <w:rPr>
+                <w:u w:val="none"/>
+              </w:rPr>
+            </w:pPr>
+            <w:r>
+              <w:rPr>
+                <w:rtl w:val="0"/>
+              </w:rPr>
+              <w:t xml:space="preserve">2,3,4,5,6,7,8,9,10,J,Q,K,A</w:t>
+            </w:r>
+          </w:p>
+          <w:p>
+            <w:pPr>
+              <w:widowControl w:val="0"/>
+              <w:pBdr/>
+              <w:spacing w:line="240" w:lineRule="auto"/>
+              <w:contextualSpacing w:val="0"/>
+              <w:rPr/>
+            </w:pPr>
+            <w:r>
+              <w:rPr>
+                <w:rtl w:val="0"/>
+              </w:rPr>
+            </w:r>
+          </w:p>
+        </w:tc>
+        <w:tc>
+          <w:tcPr>
+            <w:shd w:fill="ffffff"/>
+            <w:tcMar>
+              <w:top w:w="100.0" w:type="dxa"/>
+              <w:left w:w="100.0" w:type="dxa"/>
+              <w:bottom w:w="100.0" w:type="dxa"/>
+              <w:right w:w="100.0" w:type="dxa"/>
+            </w:tcMar>
+          </w:tcPr>
+          <w:p>
+            <w:pPr>
+              <w:widowControl w:val="0"/>
+              <w:pBdr/>
+              <w:spacing w:line="240" w:lineRule="auto"/>
+              <w:contextualSpacing w:val="0"/>
+              <w:rPr>
+                <w:b w:val="1"/>
+              </w:rPr>
+            </w:pPr>
+            <w:r>
+              <w:rPr>
+                <w:rtl w:val="0"/>
+              </w:rPr>
+            </w:r>
+          </w:p>
+        </w:tc>
+      </w:tr>
+      <w:tr>
+        <w:tc>
+          <w:tcPr>
+            <w:shd w:fill="ffffff"/>
+            <w:tcMar>
+              <w:top w:w="100.0" w:type="dxa"/>
+              <w:left w:w="100.0" w:type="dxa"/>
+              <w:bottom w:w="100.0" w:type="dxa"/>
+              <w:right w:w="100.0" w:type="dxa"/>
+            </w:tcMar>
+          </w:tcPr>
+          <w:p>
+            <w:pPr>
+              <w:widowControl w:val="0"/>
+              <w:pBdr/>
+              <w:spacing w:line="240" w:lineRule="auto"/>
+              <w:contextualSpacing w:val="0"/>
+              <w:rPr/>
+            </w:pPr>
+            <w:r>
+              <w:rPr>
+                <w:rtl w:val="0"/>
+              </w:rPr>
+              <w:t xml:space="preserve">Valid Card - suit</w:t>
+            </w:r>
+          </w:p>
+        </w:tc>
+        <w:tc>
+          <w:tcPr>
+            <w:shd w:fill="ffffff"/>
+            <w:tcMar>
+              <w:top w:w="100.0" w:type="dxa"/>
+              <w:left w:w="100.0" w:type="dxa"/>
+              <w:bottom w:w="100.0" w:type="dxa"/>
+              <w:right w:w="100.0" w:type="dxa"/>
+            </w:tcMar>
+          </w:tcPr>
+          <w:p>
+            <w:pPr>
+              <w:widowControl w:val="0"/>
+              <w:pBdr/>
+              <w:spacing w:line="240" w:lineRule="auto"/>
+              <w:contextualSpacing w:val="0"/>
+              <w:rPr>
+                <w:b w:val="1"/>
+              </w:rPr>
+            </w:pPr>
+            <w:r>
+              <w:rPr>
+                <w:rtl w:val="0"/>
+              </w:rPr>
+            </w:r>
+          </w:p>
+        </w:tc>
+        <w:tc>
+          <w:tcPr>
+            <w:shd w:fill="ffffff"/>
+            <w:tcMar>
+              <w:top w:w="100.0" w:type="dxa"/>
+              <w:left w:w="100.0" w:type="dxa"/>
+              <w:bottom w:w="100.0" w:type="dxa"/>
+              <w:right w:w="100.0" w:type="dxa"/>
+            </w:tcMar>
+          </w:tcPr>
+          <w:p>
+            <w:pPr>
+              <w:widowControl w:val="0"/>
+              <w:pBdr/>
+              <w:spacing w:line="240" w:lineRule="auto"/>
+              <w:contextualSpacing w:val="0"/>
+              <w:rPr>
+                <w:b w:val="1"/>
+              </w:rPr>
+            </w:pPr>
+            <w:r>
+              <w:rPr>
+                <w:rtl w:val="0"/>
+              </w:rPr>
+            </w:r>
+          </w:p>
+        </w:tc>
+        <w:tc>
+          <w:tcPr>
+            <w:shd w:fill="ffffff"/>
+            <w:tcMar>
+              <w:top w:w="100.0" w:type="dxa"/>
+              <w:left w:w="100.0" w:type="dxa"/>
+              <w:bottom w:w="100.0" w:type="dxa"/>
+              <w:right w:w="100.0" w:type="dxa"/>
+            </w:tcMar>
+          </w:tcPr>
+          <w:p>
+            <w:pPr>
+              <w:widowControl w:val="0"/>
+              <w:pBdr/>
+              <w:spacing w:line="240" w:lineRule="auto"/>
+              <w:contextualSpacing w:val="0"/>
+              <w:rPr/>
+            </w:pPr>
+            <w:r>
+              <w:rPr>
+                <w:rtl w:val="0"/>
+              </w:rPr>
+              <w:t xml:space="preserve">Valid card should have one suit of one of the following:</w:t>
+            </w:r>
+          </w:p>
+          <w:p>
+            <w:pPr>
+              <w:widowControl w:val="0"/>
+              <w:numPr>
+                <w:ilvl w:val="0"/>
+                <w:numId w:val="4"/>
+              </w:numPr>
+              <w:pBdr/>
+              <w:spacing w:line="240" w:lineRule="auto"/>
+              <w:ind w:left="720" w:hanging="360"/>
+              <w:contextualSpacing w:val="1"/>
+              <w:rPr>
+                <w:u w:val="none"/>
+              </w:rPr>
+            </w:pPr>
+            <w:r>
+              <w:rPr>
+                <w:rtl w:val="0"/>
+              </w:rPr>
+              <w:t xml:space="preserve">Hearts, Spades, Clubs, Diamonds</w:t>
+            </w:r>
+          </w:p>
+        </w:tc>
+        <w:tc>
+          <w:tcPr>
+            <w:shd w:fill="ffffff"/>
+            <w:tcMar>
+              <w:top w:w="100.0" w:type="dxa"/>
+              <w:left w:w="100.0" w:type="dxa"/>
+              <w:bottom w:w="100.0" w:type="dxa"/>
+              <w:right w:w="100.0" w:type="dxa"/>
+            </w:tcMar>
+          </w:tcPr>
+          <w:p>
+            <w:pPr>
+              <w:widowControl w:val="0"/>
+              <w:pBdr/>
+              <w:spacing w:line="240" w:lineRule="auto"/>
+              <w:contextualSpacing w:val="0"/>
+              <w:rPr>
+                <w:b w:val="1"/>
+              </w:rPr>
+            </w:pPr>
+            <w:r>
+              <w:rPr>
+                <w:rtl w:val="0"/>
+              </w:rPr>
+            </w:r>
+          </w:p>
+        </w:tc>
+      </w:tr>
+      <w:tr>
+        <w:tc>
+          <w:tcPr>
+            <w:shd w:fill="ffffff"/>
+            <w:tcMar>
+              <w:top w:w="100.0" w:type="dxa"/>
+              <w:left w:w="100.0" w:type="dxa"/>
+              <w:bottom w:w="100.0" w:type="dxa"/>
+              <w:right w:w="100.0" w:type="dxa"/>
+            </w:tcMar>
+          </w:tcPr>
+          <w:p>
+            <w:pPr>
+              <w:widowControl w:val="0"/>
+              <w:pBdr/>
+              <w:spacing w:line="240" w:lineRule="auto"/>
+              <w:contextualSpacing w:val="0"/>
+              <w:rPr/>
+            </w:pPr>
+            <w:r>
+              <w:rPr>
+                <w:rtl w:val="0"/>
+              </w:rPr>
+              <w:t xml:space="preserve">Valid Cards in a hand</w:t>
+            </w:r>
+          </w:p>
+        </w:tc>
+        <w:tc>
+          <w:tcPr>
+            <w:shd w:fill="ffffff"/>
+            <w:tcMar>
+              <w:top w:w="100.0" w:type="dxa"/>
+              <w:left w:w="100.0" w:type="dxa"/>
+              <w:bottom w:w="100.0" w:type="dxa"/>
+              <w:right w:w="100.0" w:type="dxa"/>
+            </w:tcMar>
+          </w:tcPr>
+          <w:p>
+            <w:pPr>
+              <w:widowControl w:val="0"/>
+              <w:pBdr/>
+              <w:spacing w:line="240" w:lineRule="auto"/>
+              <w:contextualSpacing w:val="0"/>
+              <w:rPr>
+                <w:b w:val="1"/>
+              </w:rPr>
+            </w:pPr>
+            <w:r>
+              <w:rPr>
+                <w:rtl w:val="0"/>
+              </w:rPr>
+            </w:r>
+          </w:p>
+        </w:tc>
+        <w:tc>
+          <w:tcPr>
+            <w:shd w:fill="ffffff"/>
+            <w:tcMar>
+              <w:top w:w="100.0" w:type="dxa"/>
+              <w:left w:w="100.0" w:type="dxa"/>
+              <w:bottom w:w="100.0" w:type="dxa"/>
+              <w:right w:w="100.0" w:type="dxa"/>
+            </w:tcMar>
+          </w:tcPr>
+          <w:p>
+            <w:pPr>
+              <w:widowControl w:val="0"/>
+              <w:pBdr/>
+              <w:spacing w:line="240" w:lineRule="auto"/>
+              <w:contextualSpacing w:val="0"/>
+              <w:rPr>
+                <w:b w:val="1"/>
+              </w:rPr>
+            </w:pPr>
+            <w:r>
+              <w:rPr>
+                <w:rtl w:val="0"/>
+              </w:rPr>
+            </w:r>
+          </w:p>
+        </w:tc>
+        <w:tc>
+          <w:tcPr>
+            <w:shd w:fill="ffffff"/>
+            <w:tcMar>
+              <w:top w:w="100.0" w:type="dxa"/>
+              <w:left w:w="100.0" w:type="dxa"/>
+              <w:bottom w:w="100.0" w:type="dxa"/>
+              <w:right w:w="100.0" w:type="dxa"/>
+            </w:tcMar>
+          </w:tcPr>
+          <w:p>
+            <w:pPr>
+              <w:widowControl w:val="0"/>
+              <w:pBdr/>
+              <w:spacing w:line="240" w:lineRule="auto"/>
+              <w:contextualSpacing w:val="0"/>
+              <w:rPr/>
+            </w:pPr>
+            <w:r>
+              <w:rPr>
+                <w:rtl w:val="0"/>
+              </w:rPr>
+              <w:t xml:space="preserve">No two cards equivalent in both suit and value may appear in one hand.</w:t>
+            </w:r>
+          </w:p>
+        </w:tc>
+        <w:tc>
+          <w:tcPr>
+            <w:shd w:fill="ffffff"/>
+            <w:tcMar>
+              <w:top w:w="100.0" w:type="dxa"/>
+              <w:left w:w="100.0" w:type="dxa"/>
+              <w:bottom w:w="100.0" w:type="dxa"/>
+              <w:right w:w="100.0" w:type="dxa"/>
+            </w:tcMar>
+          </w:tcPr>
+          <w:p>
+            <w:pPr>
+              <w:widowControl w:val="0"/>
+              <w:pBdr/>
+              <w:spacing w:line="240" w:lineRule="auto"/>
+              <w:contextualSpacing w:val="0"/>
+              <w:rPr>
+                <w:b w:val="1"/>
+              </w:rPr>
+            </w:pPr>
+            <w:r>
+              <w:rPr>
+                <w:rtl w:val="0"/>
+              </w:rPr>
+            </w:r>
+          </w:p>
+        </w:tc>
+      </w:tr>
+    </w:tbl>
+    <w:p>
+      <w:pPr>
+        <w:pBdr/>
+        <w:contextualSpacing w:val="0"/>
+        <w:rPr/>
+      </w:pPr>
+      <w:r>
+        <w:rPr>
+          <w:rtl w:val="0"/>
+        </w:rPr>
+      </w:r>
+    </w:p>
+    <w:p>
+      <w:pPr>
+        <w:pStyle w:val="Heading4"/>
+        <w:pBdr/>
+        <w:contextualSpacing w:val="0"/>
+        <w:rPr/>
+      </w:pPr>
+      <w:bookmarkStart w:colFirst="0" w:colLast="0" w:name="_o2plmcws1pov" w:id="22"/>
+      <w:bookmarkEnd w:id="22"/>
+      <w:r>
+        <w:rPr>
+          <w:b w:val="1"/>
+          <w:rtl w:val="0"/>
+        </w:rPr>
+        <w:t xml:space="preserve">Feature: </w:t>
+      </w:r>
+      <w:r>
+        <w:rPr>
+          <w:rtl w:val="0"/>
+        </w:rPr>
+        <w:t xml:space="preserve">Stacks</w:t>
+      </w:r>
+    </w:p>
+    <w:p>
+      <w:pPr>
+        <w:pStyle w:val="Heading4"/>
+        <w:pBdr/>
+        <w:contextualSpacing w:val="0"/>
+        <w:rPr/>
+      </w:pPr>
+      <w:bookmarkStart w:colFirst="0" w:colLast="0" w:name="_u996ij7hw56j" w:id="23"/>
+      <w:bookmarkEnd w:id="23"/>
+      <w:r>
+        <w:rPr>
+          <w:rtl w:val="0"/>
+        </w:rPr>
+      </w:r>
+    </w:p>
+    <w:tbl>
+      <w:tblPr>
+        <w:tblStyle w:val="Table17"/>
+        <w:bidiVisual w:val="0"/>
+        <w:tblW w:w="9345.0" w:type="dxa"/>
+        <w:jc w:val="left"/>
+        <w:tblBorders>
+          <w:top w:color="000000" w:space="0" w:sz="8" w:val="single"/>
+          <w:left w:color="000000" w:space="0" w:sz="8" w:val="single"/>
+          <w:bottom w:color="000000" w:space="0" w:sz="8" w:val="single"/>
+          <w:right w:color="000000" w:space="0" w:sz="8" w:val="single"/>
+          <w:insideH w:color="000000" w:space="0" w:sz="8" w:val="single"/>
+          <w:insideV w:color="000000" w:space="0" w:sz="8" w:val="single"/>
+        </w:tblBorders>
+        <w:tblLayout w:type="fixed"/>
+        <w:tblLook w:val="0600"/>
+      </w:tblPr>
+      <w:tblGrid>
+        <w:gridCol w:w="2010"/>
+        <w:gridCol w:w="2175"/>
+        <w:gridCol w:w="2025"/>
+        <w:gridCol w:w="2265"/>
+        <w:gridCol w:w="870"/>
+        <w:tblGridChange w:id="0">
+          <w:tblGrid>
+            <w:gridCol w:w="2010"/>
+            <w:gridCol w:w="2175"/>
+            <w:gridCol w:w="2025"/>
+            <w:gridCol w:w="2265"/>
+            <w:gridCol w:w="870"/>
+          </w:tblGrid>
+        </w:tblGridChange>
+      </w:tblGrid>
+      <w:tr>
+        <w:tc>
+          <w:tcPr>
+            <w:shd w:fill="d9d2e9"/>
+            <w:tcMar>
+              <w:top w:w="100.0" w:type="dxa"/>
+              <w:left w:w="100.0" w:type="dxa"/>
+              <w:bottom w:w="100.0" w:type="dxa"/>
+              <w:right w:w="100.0" w:type="dxa"/>
+            </w:tcMar>
+          </w:tcPr>
+          <w:p>
+            <w:pPr>
+              <w:widowControl w:val="0"/>
+              <w:pBdr/>
+              <w:spacing w:line="240" w:lineRule="auto"/>
+              <w:contextualSpacing w:val="0"/>
+              <w:rPr>
+                <w:b w:val="1"/>
+              </w:rPr>
+            </w:pPr>
+            <w:r>
+              <w:rPr>
+                <w:b w:val="1"/>
+                <w:rtl w:val="0"/>
+              </w:rPr>
+              <w:t xml:space="preserve">Scenario</w:t>
+            </w:r>
+          </w:p>
+        </w:tc>
+        <w:tc>
+          <w:tcPr>
+            <w:shd w:fill="d9d2e9"/>
+            <w:tcMar>
+              <w:top w:w="100.0" w:type="dxa"/>
+              <w:left w:w="100.0" w:type="dxa"/>
+              <w:bottom w:w="100.0" w:type="dxa"/>
+              <w:right w:w="100.0" w:type="dxa"/>
+            </w:tcMar>
+          </w:tcPr>
+          <w:p>
+            <w:pPr>
+              <w:widowControl w:val="0"/>
+              <w:pBdr/>
+              <w:spacing w:line="240" w:lineRule="auto"/>
+              <w:contextualSpacing w:val="0"/>
+              <w:rPr>
+                <w:b w:val="1"/>
+              </w:rPr>
+            </w:pPr>
+            <w:r>
+              <w:rPr>
+                <w:b w:val="1"/>
+                <w:rtl w:val="0"/>
+              </w:rPr>
+              <w:t xml:space="preserve">Preconditions</w:t>
+            </w:r>
+          </w:p>
+        </w:tc>
+        <w:tc>
+          <w:tcPr>
+            <w:shd w:fill="d9d2e9"/>
+            <w:tcMar>
+              <w:top w:w="100.0" w:type="dxa"/>
+              <w:left w:w="100.0" w:type="dxa"/>
+              <w:bottom w:w="100.0" w:type="dxa"/>
+              <w:right w:w="100.0" w:type="dxa"/>
+            </w:tcMar>
+          </w:tcPr>
+          <w:p>
+            <w:pPr>
+              <w:widowControl w:val="0"/>
+              <w:pBdr/>
+              <w:spacing w:line="240" w:lineRule="auto"/>
+              <w:contextualSpacing w:val="0"/>
+              <w:rPr>
+                <w:b w:val="1"/>
+              </w:rPr>
+            </w:pPr>
+            <w:r>
+              <w:rPr>
+                <w:b w:val="1"/>
+                <w:rtl w:val="0"/>
+              </w:rPr>
+              <w:t xml:space="preserve">Action</w:t>
+            </w:r>
+          </w:p>
+        </w:tc>
+        <w:tc>
+          <w:tcPr>
+            <w:shd w:fill="d9d2e9"/>
+            <w:tcMar>
+              <w:top w:w="100.0" w:type="dxa"/>
+              <w:left w:w="100.0" w:type="dxa"/>
+              <w:bottom w:w="100.0" w:type="dxa"/>
+              <w:right w:w="100.0" w:type="dxa"/>
+            </w:tcMar>
+          </w:tcPr>
+          <w:p>
+            <w:pPr>
+              <w:widowControl w:val="0"/>
+              <w:pBdr/>
+              <w:spacing w:line="240" w:lineRule="auto"/>
+              <w:contextualSpacing w:val="0"/>
+              <w:rPr>
+                <w:b w:val="1"/>
+              </w:rPr>
+            </w:pPr>
+            <w:r>
+              <w:rPr>
+                <w:b w:val="1"/>
+                <w:rtl w:val="0"/>
+              </w:rPr>
+              <w:t xml:space="preserve">Result</w:t>
+            </w:r>
+          </w:p>
+        </w:tc>
+        <w:tc>
+          <w:tcPr>
+            <w:shd w:fill="d9d2e9"/>
+            <w:tcMar>
+              <w:top w:w="100.0" w:type="dxa"/>
+              <w:left w:w="100.0" w:type="dxa"/>
+              <w:bottom w:w="100.0" w:type="dxa"/>
+              <w:right w:w="100.0" w:type="dxa"/>
+            </w:tcMar>
+          </w:tcPr>
+          <w:p>
+            <w:pPr>
+              <w:widowControl w:val="0"/>
+              <w:pBdr/>
+              <w:spacing w:line="240" w:lineRule="auto"/>
+              <w:contextualSpacing w:val="0"/>
+              <w:rPr>
+                <w:b w:val="1"/>
+              </w:rPr>
+            </w:pPr>
+            <w:r>
+              <w:rPr>
+                <w:b w:val="1"/>
+                <w:rtl w:val="0"/>
+              </w:rPr>
+              <w:t xml:space="preserve">Pass</w:t>
+            </w:r>
+          </w:p>
+        </w:tc>
+      </w:tr>
+      <w:tr>
+        <w:tc>
+          <w:tcPr>
+            <w:shd w:fill="ffffff"/>
+            <w:tcMar>
+              <w:top w:w="100.0" w:type="dxa"/>
+              <w:left w:w="100.0" w:type="dxa"/>
+              <w:bottom w:w="100.0" w:type="dxa"/>
+              <w:right w:w="100.0" w:type="dxa"/>
+            </w:tcMar>
+          </w:tcPr>
+          <w:p>
+            <w:pPr>
+              <w:widowControl w:val="0"/>
+              <w:pBdr/>
+              <w:spacing w:line="240" w:lineRule="auto"/>
+              <w:contextualSpacing w:val="0"/>
+              <w:rPr/>
+            </w:pPr>
+            <w:r>
+              <w:rPr>
+                <w:rtl w:val="0"/>
+              </w:rPr>
               <w:t xml:space="preserve">Valid Stack</w:t>
             </w:r>
           </w:p>
@@ -20092,8 +20899,8 @@
         <w:contextualSpacing w:val="0"/>
         <w:rPr/>
       </w:pPr>
-      <w:bookmarkStart w:colFirst="0" w:colLast="0" w:name="_7ewpuqc2e22e" w:id="23"/>
-      <w:bookmarkEnd w:id="23"/>
+      <w:bookmarkStart w:colFirst="0" w:colLast="0" w:name="_7ewpuqc2e22e" w:id="24"/>
+      <w:bookmarkEnd w:id="24"/>
       <w:r>
         <w:rPr>
           <w:b w:val="1"/>
@@ -20115,8 +20922,8 @@
         <w:contextualSpacing w:val="0"/>
         <w:rPr/>
       </w:pPr>
-      <w:bookmarkStart w:colFirst="0" w:colLast="0" w:name="_jwwqszev1or7" w:id="24"/>
-      <w:bookmarkEnd w:id="24"/>
+      <w:bookmarkStart w:colFirst="0" w:colLast="0" w:name="_jwwqszev1or7" w:id="25"/>
+      <w:bookmarkEnd w:id="25"/>
       <w:r>
         <w:rPr>
           <w:rtl w:val="0"/>
@@ -20125,7 +20932,7 @@
     </w:p>
     <w:tbl>
       <w:tblPr>
-        <w:tblStyle w:val="Table17"/>
+        <w:tblStyle w:val="Table18"/>
         <w:bidiVisual w:val="0"/>
         <w:tblW w:w="9345.0" w:type="dxa"/>
         <w:jc w:val="left"/>
@@ -21837,336 +22644,6 @@
       </w:rPr>
     </w:lvl>
   </w:abstractNum>
-  <w:abstractNum w:abstractNumId="10">
-    <w:lvl w:ilvl="0">
-      <w:start w:val="1"/>
-      <w:numFmt w:val="bullet"/>
-      <w:lvlText w:val="-"/>
-      <w:lvlJc w:val="left"/>
-      <w:pPr>
-        <w:ind w:left="720" w:firstLine="360"/>
-      </w:pPr>
-      <w:rPr>
-        <w:u w:val="none"/>
-      </w:rPr>
-    </w:lvl>
-    <w:lvl w:ilvl="1">
-      <w:start w:val="1"/>
-      <w:numFmt w:val="bullet"/>
-      <w:lvlText w:val="-"/>
-      <w:lvlJc w:val="left"/>
-      <w:pPr>
-        <w:ind w:left="1440" w:firstLine="1080"/>
-      </w:pPr>
-      <w:rPr>
-        <w:u w:val="none"/>
-      </w:rPr>
-    </w:lvl>
-    <w:lvl w:ilvl="2">
-      <w:start w:val="1"/>
-      <w:numFmt w:val="bullet"/>
-      <w:lvlText w:val="-"/>
-      <w:lvlJc w:val="left"/>
-      <w:pPr>
-        <w:ind w:left="2160" w:firstLine="1800"/>
-      </w:pPr>
-      <w:rPr>
-        <w:u w:val="none"/>
-      </w:rPr>
-    </w:lvl>
-    <w:lvl w:ilvl="3">
-      <w:start w:val="1"/>
-      <w:numFmt w:val="bullet"/>
-      <w:lvlText w:val="-"/>
-      <w:lvlJc w:val="left"/>
-      <w:pPr>
-        <w:ind w:left="2880" w:firstLine="2520"/>
-      </w:pPr>
-      <w:rPr>
-        <w:u w:val="none"/>
-      </w:rPr>
-    </w:lvl>
-    <w:lvl w:ilvl="4">
-      <w:start w:val="1"/>
-      <w:numFmt w:val="bullet"/>
-      <w:lvlText w:val="-"/>
-      <w:lvlJc w:val="left"/>
-      <w:pPr>
-        <w:ind w:left="3600" w:firstLine="3240"/>
-      </w:pPr>
-      <w:rPr>
-        <w:u w:val="none"/>
-      </w:rPr>
-    </w:lvl>
-    <w:lvl w:ilvl="5">
-      <w:start w:val="1"/>
-      <w:numFmt w:val="bullet"/>
-      <w:lvlText w:val="-"/>
-      <w:lvlJc w:val="left"/>
-      <w:pPr>
-        <w:ind w:left="4320" w:firstLine="3960"/>
-      </w:pPr>
-      <w:rPr>
-        <w:u w:val="none"/>
-      </w:rPr>
-    </w:lvl>
-    <w:lvl w:ilvl="6">
-      <w:start w:val="1"/>
-      <w:numFmt w:val="bullet"/>
-      <w:lvlText w:val="-"/>
-      <w:lvlJc w:val="left"/>
-      <w:pPr>
-        <w:ind w:left="5040" w:firstLine="4680"/>
-      </w:pPr>
-      <w:rPr>
-        <w:u w:val="none"/>
-      </w:rPr>
-    </w:lvl>
-    <w:lvl w:ilvl="7">
-      <w:start w:val="1"/>
-      <w:numFmt w:val="bullet"/>
-      <w:lvlText w:val="-"/>
-      <w:lvlJc w:val="left"/>
-      <w:pPr>
-        <w:ind w:left="5760" w:firstLine="5400"/>
-      </w:pPr>
-      <w:rPr>
-        <w:u w:val="none"/>
-      </w:rPr>
-    </w:lvl>
-    <w:lvl w:ilvl="8">
-      <w:start w:val="1"/>
-      <w:numFmt w:val="bullet"/>
-      <w:lvlText w:val="-"/>
-      <w:lvlJc w:val="left"/>
-      <w:pPr>
-        <w:ind w:left="6480" w:firstLine="6120"/>
-      </w:pPr>
-      <w:rPr>
-        <w:u w:val="none"/>
-      </w:rPr>
-    </w:lvl>
-  </w:abstractNum>
-  <w:abstractNum w:abstractNumId="11">
-    <w:lvl w:ilvl="0">
-      <w:start w:val="1"/>
-      <w:numFmt w:val="bullet"/>
-      <w:lvlText w:val="-"/>
-      <w:lvlJc w:val="left"/>
-      <w:pPr>
-        <w:ind w:left="720" w:firstLine="360"/>
-      </w:pPr>
-      <w:rPr>
-        <w:u w:val="none"/>
-      </w:rPr>
-    </w:lvl>
-    <w:lvl w:ilvl="1">
-      <w:start w:val="1"/>
-      <w:numFmt w:val="bullet"/>
-      <w:lvlText w:val="-"/>
-      <w:lvlJc w:val="left"/>
-      <w:pPr>
-        <w:ind w:left="1440" w:firstLine="1080"/>
-      </w:pPr>
-      <w:rPr>
-        <w:u w:val="none"/>
-      </w:rPr>
-    </w:lvl>
-    <w:lvl w:ilvl="2">
-      <w:start w:val="1"/>
-      <w:numFmt w:val="bullet"/>
-      <w:lvlText w:val="-"/>
-      <w:lvlJc w:val="left"/>
-      <w:pPr>
-        <w:ind w:left="2160" w:firstLine="1800"/>
-      </w:pPr>
-      <w:rPr>
-        <w:u w:val="none"/>
-      </w:rPr>
-    </w:lvl>
-    <w:lvl w:ilvl="3">
-      <w:start w:val="1"/>
-      <w:numFmt w:val="bullet"/>
-      <w:lvlText w:val="-"/>
-      <w:lvlJc w:val="left"/>
-      <w:pPr>
-        <w:ind w:left="2880" w:firstLine="2520"/>
-      </w:pPr>
-      <w:rPr>
-        <w:u w:val="none"/>
-      </w:rPr>
-    </w:lvl>
-    <w:lvl w:ilvl="4">
-      <w:start w:val="1"/>
-      <w:numFmt w:val="bullet"/>
-      <w:lvlText w:val="-"/>
-      <w:lvlJc w:val="left"/>
-      <w:pPr>
-        <w:ind w:left="3600" w:firstLine="3240"/>
-      </w:pPr>
-      <w:rPr>
-        <w:u w:val="none"/>
-      </w:rPr>
-    </w:lvl>
-    <w:lvl w:ilvl="5">
-      <w:start w:val="1"/>
-      <w:numFmt w:val="bullet"/>
-      <w:lvlText w:val="-"/>
-      <w:lvlJc w:val="left"/>
-      <w:pPr>
-        <w:ind w:left="4320" w:firstLine="3960"/>
-      </w:pPr>
-      <w:rPr>
-        <w:u w:val="none"/>
-      </w:rPr>
-    </w:lvl>
-    <w:lvl w:ilvl="6">
-      <w:start w:val="1"/>
-      <w:numFmt w:val="bullet"/>
-      <w:lvlText w:val="-"/>
-      <w:lvlJc w:val="left"/>
-      <w:pPr>
-        <w:ind w:left="5040" w:firstLine="4680"/>
-      </w:pPr>
-      <w:rPr>
-        <w:u w:val="none"/>
-      </w:rPr>
-    </w:lvl>
-    <w:lvl w:ilvl="7">
-      <w:start w:val="1"/>
-      <w:numFmt w:val="bullet"/>
-      <w:lvlText w:val="-"/>
-      <w:lvlJc w:val="left"/>
-      <w:pPr>
-        <w:ind w:left="5760" w:firstLine="5400"/>
-      </w:pPr>
-      <w:rPr>
-        <w:u w:val="none"/>
-      </w:rPr>
-    </w:lvl>
-    <w:lvl w:ilvl="8">
-      <w:start w:val="1"/>
-      <w:numFmt w:val="bullet"/>
-      <w:lvlText w:val="-"/>
-      <w:lvlJc w:val="left"/>
-      <w:pPr>
-        <w:ind w:left="6480" w:firstLine="6120"/>
-      </w:pPr>
-      <w:rPr>
-        <w:u w:val="none"/>
-      </w:rPr>
-    </w:lvl>
-  </w:abstractNum>
-  <w:abstractNum w:abstractNumId="12">
-    <w:lvl w:ilvl="0">
-      <w:start w:val="1"/>
-      <w:numFmt w:val="bullet"/>
-      <w:lvlText w:val="-"/>
-      <w:lvlJc w:val="left"/>
-      <w:pPr>
-        <w:ind w:left="720" w:firstLine="360"/>
-      </w:pPr>
-      <w:rPr>
-        <w:u w:val="none"/>
-      </w:rPr>
-    </w:lvl>
-    <w:lvl w:ilvl="1">
-      <w:start w:val="1"/>
-      <w:numFmt w:val="bullet"/>
-      <w:lvlText w:val="-"/>
-      <w:lvlJc w:val="left"/>
-      <w:pPr>
-        <w:ind w:left="1440" w:firstLine="1080"/>
-      </w:pPr>
-      <w:rPr>
-        <w:u w:val="none"/>
-      </w:rPr>
-    </w:lvl>
-    <w:lvl w:ilvl="2">
-      <w:start w:val="1"/>
-      <w:numFmt w:val="bullet"/>
-      <w:lvlText w:val="-"/>
-      <w:lvlJc w:val="left"/>
-      <w:pPr>
-        <w:ind w:left="2160" w:firstLine="1800"/>
-      </w:pPr>
-      <w:rPr>
-        <w:u w:val="none"/>
-      </w:rPr>
-    </w:lvl>
-    <w:lvl w:ilvl="3">
-      <w:start w:val="1"/>
-      <w:numFmt w:val="bullet"/>
-      <w:lvlText w:val="-"/>
-      <w:lvlJc w:val="left"/>
-      <w:pPr>
-        <w:ind w:left="2880" w:firstLine="2520"/>
-      </w:pPr>
-      <w:rPr>
-        <w:u w:val="none"/>
-      </w:rPr>
-    </w:lvl>
-    <w:lvl w:ilvl="4">
-      <w:start w:val="1"/>
-      <w:numFmt w:val="bullet"/>
-      <w:lvlText w:val="-"/>
-      <w:lvlJc w:val="left"/>
-      <w:pPr>
-        <w:ind w:left="3600" w:firstLine="3240"/>
-      </w:pPr>
-      <w:rPr>
-        <w:u w:val="none"/>
-      </w:rPr>
-    </w:lvl>
-    <w:lvl w:ilvl="5">
-      <w:start w:val="1"/>
-      <w:numFmt w:val="bullet"/>
-      <w:lvlText w:val="-"/>
-      <w:lvlJc w:val="left"/>
-      <w:pPr>
-        <w:ind w:left="4320" w:firstLine="3960"/>
-      </w:pPr>
-      <w:rPr>
-        <w:u w:val="none"/>
-      </w:rPr>
-    </w:lvl>
-    <w:lvl w:ilvl="6">
-      <w:start w:val="1"/>
-      <w:numFmt w:val="bullet"/>
-      <w:lvlText w:val="-"/>
-      <w:lvlJc w:val="left"/>
-      <w:pPr>
-        <w:ind w:left="5040" w:firstLine="4680"/>
-      </w:pPr>
-      <w:rPr>
-        <w:u w:val="none"/>
-      </w:rPr>
-    </w:lvl>
-    <w:lvl w:ilvl="7">
-      <w:start w:val="1"/>
-      <w:numFmt w:val="bullet"/>
-      <w:lvlText w:val="-"/>
-      <w:lvlJc w:val="left"/>
-      <w:pPr>
-        <w:ind w:left="5760" w:firstLine="5400"/>
-      </w:pPr>
-      <w:rPr>
-        <w:u w:val="none"/>
-      </w:rPr>
-    </w:lvl>
-    <w:lvl w:ilvl="8">
-      <w:start w:val="1"/>
-      <w:numFmt w:val="bullet"/>
-      <w:lvlText w:val="-"/>
-      <w:lvlJc w:val="left"/>
-      <w:pPr>
-        <w:ind w:left="6480" w:firstLine="6120"/>
-      </w:pPr>
-      <w:rPr>
-        <w:u w:val="none"/>
-      </w:rPr>
-    </w:lvl>
-  </w:abstractNum>
   <w:num w:numId="1">
     <w:abstractNumId w:val="1"/>
   </w:num>
@@ -22193,15 +22670,6 @@
   </w:num>
   <w:num w:numId="9">
     <w:abstractNumId w:val="9"/>
-  </w:num>
-  <w:num w:numId="10">
-    <w:abstractNumId w:val="10"/>
-  </w:num>
-  <w:num w:numId="11">
-    <w:abstractNumId w:val="11"/>
-  </w:num>
-  <w:num w:numId="12">
-    <w:abstractNumId w:val="12"/>
   </w:num>
 </w:numbering>
 </file>
@@ -22702,5 +23170,24 @@
     <w:tblStylePr w:type="seCell"/>
     <w:tblStylePr w:type="swCell"/>
   </w:style>
+  <w:style w:type="table" w:styleId="Table18">
+    <w:basedOn w:val="TableNormal"/>
+    <w:tblPr>
+      <w:tblStyleRowBandSize w:val="1"/>
+      <w:tblStyleColBandSize w:val="1"/>
+    </w:tblPr>
+    <w:tblStylePr w:type="band1Horz"/>
+    <w:tblStylePr w:type="band1Vert"/>
+    <w:tblStylePr w:type="band2Horz"/>
+    <w:tblStylePr w:type="band2Vert"/>
+    <w:tblStylePr w:type="firstCol"/>
+    <w:tblStylePr w:type="firstRow"/>
+    <w:tblStylePr w:type="lastCol"/>
+    <w:tblStylePr w:type="lastRow"/>
+    <w:tblStylePr w:type="neCell"/>
+    <w:tblStylePr w:type="nwCell"/>
+    <w:tblStylePr w:type="seCell"/>
+    <w:tblStylePr w:type="swCell"/>
+  </w:style>
 </w:styles>
 </file>
</xml_diff>